<commit_message>
changes to rules added
</commit_message>
<xml_diff>
--- a/gbr.docx
+++ b/gbr.docx
@@ -22,30 +22,7 @@
           <w:szCs w:val="28"/>
           <w:u w:val="none"/>
         </w:rPr>
-        <w:t xml:space="preserve">Burgers kunnen zelf hun eigen gegevens inzien: </w:t>
-      </w:r>
-    </w:p>
-    <w:p>
-      <w:pPr>
-        <w:pStyle w:val="Normal"/>
-        <w:numPr>
-          <w:ilvl w:val="2"/>
-          <w:numId w:val="2"/>
-        </w:numPr>
-        <w:spacing w:before="140" w:after="120"/>
-        <w:jc w:val="left"/>
-        <w:rPr/>
-      </w:pPr>
-      <w:r>
-        <w:rPr>
-          <w:rFonts w:ascii="DejaVu Serif" w:hAnsi="DejaVu Serif"/>
-          <w:i/>
-          <w:iCs/>
-          <w:sz w:val="28"/>
-          <w:szCs w:val="28"/>
-          <w:u w:val="none"/>
-        </w:rPr>
-        <w:t xml:space="preserve">www.rotterdam.nl/ </w:t>
+        <w:t xml:space="preserve">Burgers kunnen zelf hun eigen gegevens inzien: rotterdam.nl/ </w:t>
       </w:r>
       <w:r>
         <w:rPr>
@@ -555,6 +532,18 @@
     <w:p>
       <w:pPr>
         <w:pStyle w:val="Normal"/>
+        <w:rPr>
+          <w:sz w:val="28"/>
+          <w:szCs w:val="28"/>
+        </w:rPr>
+      </w:pPr>
+      <w:r>
+        <w:rPr/>
+      </w:r>
+    </w:p>
+    <w:p>
+      <w:pPr>
+        <w:pStyle w:val="Normal"/>
         <w:rPr/>
       </w:pPr>
       <w:r>
@@ -640,6 +629,50 @@
           <w:szCs w:val="28"/>
         </w:rPr>
         <w:t>mogelijk.</w:t>
+      </w:r>
+    </w:p>
+    <w:p>
+      <w:pPr>
+        <w:pStyle w:val="Normal"/>
+        <w:rPr>
+          <w:sz w:val="28"/>
+          <w:szCs w:val="28"/>
+        </w:rPr>
+      </w:pPr>
+      <w:r>
+        <w:rPr/>
+      </w:r>
+    </w:p>
+    <w:p>
+      <w:pPr>
+        <w:pStyle w:val="Normal"/>
+        <w:rPr>
+          <w:sz w:val="28"/>
+          <w:szCs w:val="28"/>
+        </w:rPr>
+      </w:pPr>
+      <w:r>
+        <w:rPr>
+          <w:sz w:val="28"/>
+          <w:szCs w:val="28"/>
+        </w:rPr>
+        <w:t>2. Na een afwijzing op een verzoek om kwijtschelding, intrekking van een betalingsregeling of afwijzing bezwaar op een aanslag kan er nu direct een betalingsregeling worden aangevraagd.</w:t>
+      </w:r>
+    </w:p>
+    <w:p>
+      <w:pPr>
+        <w:pStyle w:val="Normal"/>
+        <w:rPr>
+          <w:sz w:val="28"/>
+          <w:szCs w:val="28"/>
+        </w:rPr>
+      </w:pPr>
+      <w:r>
+        <w:rPr>
+          <w:sz w:val="28"/>
+          <w:szCs w:val="28"/>
+        </w:rPr>
+        <w:t>3. Nadat een kwijtschelding is toegewezen kan men pas na 16 dagen een regeling aanvragen.</w:t>
       </w:r>
     </w:p>
     <w:p>
@@ -661,7 +694,7 @@
       <w:tblPr>
         <w:tblW w:w="9638" w:type="dxa"/>
         <w:jc w:val="left"/>
-        <w:tblInd w:w="41" w:type="dxa"/>
+        <w:tblInd w:w="38" w:type="dxa"/>
         <w:tblBorders>
           <w:top w:val="single" w:sz="2" w:space="0" w:color="000001"/>
           <w:left w:val="single" w:sz="2" w:space="0" w:color="000001"/>
@@ -670,7 +703,7 @@
         </w:tblBorders>
         <w:tblCellMar>
           <w:top w:w="55" w:type="dxa"/>
-          <w:left w:w="36" w:type="dxa"/>
+          <w:left w:w="33" w:type="dxa"/>
           <w:bottom w:w="55" w:type="dxa"/>
           <w:right w:w="55" w:type="dxa"/>
         </w:tblCellMar>
@@ -694,7 +727,7 @@
             </w:tcBorders>
             <w:shd w:fill="auto" w:val="clear"/>
             <w:tcMar>
-              <w:left w:w="36" w:type="dxa"/>
+              <w:left w:w="33" w:type="dxa"/>
             </w:tcMar>
           </w:tcPr>
           <w:p>
@@ -721,7 +754,7 @@
             </w:tcBorders>
             <w:shd w:fill="auto" w:val="clear"/>
             <w:tcMar>
-              <w:left w:w="36" w:type="dxa"/>
+              <w:left w:w="33" w:type="dxa"/>
             </w:tcMar>
           </w:tcPr>
           <w:p>
@@ -751,7 +784,7 @@
             </w:tcBorders>
             <w:shd w:fill="auto" w:val="clear"/>
             <w:tcMar>
-              <w:left w:w="36" w:type="dxa"/>
+              <w:left w:w="33" w:type="dxa"/>
             </w:tcMar>
           </w:tcPr>
           <w:p>
@@ -778,7 +811,7 @@
             </w:tcBorders>
             <w:shd w:fill="auto" w:val="clear"/>
             <w:tcMar>
-              <w:left w:w="36" w:type="dxa"/>
+              <w:left w:w="33" w:type="dxa"/>
             </w:tcMar>
           </w:tcPr>
           <w:p>
@@ -797,18 +830,76 @@
     <w:p>
       <w:pPr>
         <w:pStyle w:val="Normal"/>
-        <w:rPr/>
-      </w:pPr>
-      <w:r>
-        <w:rPr>
-          <w:b/>
-          <w:bCs/>
-          <w:i w:val="false"/>
-          <w:iCs w:val="false"/>
-          <w:sz w:val="28"/>
-          <w:szCs w:val="28"/>
-        </w:rPr>
-        <w:t>- Kwijtschelding</w:t>
+        <w:rPr>
+          <w:b/>
+          <w:b/>
+          <w:bCs/>
+          <w:i w:val="false"/>
+          <w:i w:val="false"/>
+          <w:iCs w:val="false"/>
+          <w:sz w:val="28"/>
+          <w:szCs w:val="28"/>
+        </w:rPr>
+      </w:pPr>
+      <w:r>
+        <w:rPr/>
+      </w:r>
+    </w:p>
+    <w:p>
+      <w:pPr>
+        <w:pStyle w:val="Normal"/>
+        <w:rPr>
+          <w:b/>
+          <w:b/>
+          <w:bCs/>
+          <w:i w:val="false"/>
+          <w:i w:val="false"/>
+          <w:iCs w:val="false"/>
+          <w:sz w:val="28"/>
+          <w:szCs w:val="28"/>
+        </w:rPr>
+      </w:pPr>
+      <w:r>
+        <w:rPr/>
+      </w:r>
+    </w:p>
+    <w:p>
+      <w:pPr>
+        <w:pStyle w:val="Normal"/>
+        <w:rPr/>
+      </w:pPr>
+      <w:r>
+        <w:rPr>
+          <w:b/>
+          <w:bCs/>
+          <w:i w:val="false"/>
+          <w:iCs w:val="false"/>
+          <w:sz w:val="28"/>
+          <w:szCs w:val="28"/>
+        </w:rPr>
+        <w:t>-</w:t>
+      </w:r>
+      <w:r>
+        <w:rPr>
+          <w:b/>
+          <w:bCs/>
+          <w:i w:val="false"/>
+          <w:iCs w:val="false"/>
+          <w:sz w:val="28"/>
+          <w:szCs w:val="28"/>
+        </w:rPr>
+        <w:t xml:space="preserve"> Kwijtschelding</w:t>
+      </w:r>
+      <w:r>
+        <w:rPr>
+          <w:b/>
+          <w:bCs/>
+          <w:i w:val="false"/>
+          <w:iCs w:val="false"/>
+          <w:sz w:val="28"/>
+          <w:szCs w:val="28"/>
+        </w:rPr>
+        <w:t xml:space="preserve"> (quittance of part of  the tax assessment)</w:t>
       </w:r>
     </w:p>
     <w:p>
@@ -959,7 +1050,33 @@
           <w:sz w:val="28"/>
           <w:szCs w:val="28"/>
         </w:rPr>
-        <w:t xml:space="preserve"> moet aangevraagd worden bij het indienen van bezwaar.</w:t>
+        <w:t xml:space="preserve"> </w:t>
+      </w:r>
+      <w:r>
+        <w:rPr>
+          <w:b/>
+          <w:bCs/>
+          <w:i w:val="false"/>
+          <w:iCs w:val="false"/>
+          <w:sz w:val="28"/>
+          <w:szCs w:val="28"/>
+        </w:rPr>
+        <w:t>(deferral of payments)</w:t>
+      </w:r>
+    </w:p>
+    <w:p>
+      <w:pPr>
+        <w:pStyle w:val="Normal"/>
+        <w:rPr/>
+      </w:pPr>
+      <w:r>
+        <w:rPr>
+          <w:i w:val="false"/>
+          <w:iCs w:val="false"/>
+          <w:sz w:val="28"/>
+          <w:szCs w:val="28"/>
+        </w:rPr>
+        <w:t>moet aangevraagd worden bij het indienen van bezwaar.</w:t>
       </w:r>
     </w:p>
     <w:p>

</xml_diff>

<commit_message>
changes to one file
</commit_message>
<xml_diff>
--- a/gbr.docx
+++ b/gbr.docx
@@ -11,13 +11,17 @@
         </w:numPr>
         <w:spacing w:before="140" w:after="120"/>
         <w:jc w:val="left"/>
-        <w:rPr/>
+        <w:rPr>
+          <w:i w:val="false"/>
+          <w:i w:val="false"/>
+          <w:iCs w:val="false"/>
+        </w:rPr>
       </w:pPr>
       <w:r>
         <w:rPr>
           <w:rFonts w:ascii="DejaVu Serif" w:hAnsi="DejaVu Serif"/>
-          <w:i/>
-          <w:iCs/>
+          <w:i w:val="false"/>
+          <w:iCs w:val="false"/>
           <w:sz w:val="28"/>
           <w:szCs w:val="28"/>
           <w:u w:val="none"/>
@@ -29,209 +33,202 @@
           <w:rFonts w:ascii="DejaVu Serif" w:hAnsi="DejaVu Serif"/>
           <w:b/>
           <w:bCs/>
-          <w:i/>
-          <w:iCs/>
+          <w:i w:val="false"/>
+          <w:iCs w:val="false"/>
           <w:sz w:val="28"/>
           <w:szCs w:val="28"/>
           <w:u w:val="none"/>
         </w:rPr>
-        <w:t xml:space="preserve">rotterdam.nl/aanslagbiljet </w:t>
+        <w:t>rotterdam.nl/aanslagbiljet of onder MijnLoket</w:t>
+      </w:r>
+    </w:p>
+    <w:p>
+      <w:pPr>
+        <w:pStyle w:val="Normal"/>
+        <w:rPr>
+          <w:sz w:val="26"/>
+          <w:szCs w:val="26"/>
+        </w:rPr>
+      </w:pPr>
+      <w:r>
+        <w:rPr>
+          <w:rFonts w:ascii="FreeSans" w:hAnsi="FreeSans"/>
+          <w:i/>
+          <w:iCs/>
+          <w:sz w:val="26"/>
+          <w:szCs w:val="26"/>
+        </w:rPr>
+        <w:t xml:space="preserve">- </w:t>
+      </w:r>
+      <w:r>
+        <w:rPr>
+          <w:rFonts w:ascii="FreeSans" w:hAnsi="FreeSans"/>
+          <w:b/>
+          <w:bCs/>
+          <w:i/>
+          <w:iCs/>
+          <w:sz w:val="26"/>
+          <w:szCs w:val="26"/>
+        </w:rPr>
+        <w:t>Betaal op tijd</w:t>
+      </w:r>
+      <w:r>
+        <w:rPr>
+          <w:rFonts w:ascii="FreeSans" w:hAnsi="FreeSans"/>
+          <w:i/>
+          <w:iCs/>
+          <w:sz w:val="26"/>
+          <w:szCs w:val="26"/>
+        </w:rPr>
+        <w:t xml:space="preserve"> (website rotterdam.nl)</w:t>
+      </w:r>
+    </w:p>
+    <w:p>
+      <w:pPr>
+        <w:pStyle w:val="Normal"/>
+        <w:rPr>
+          <w:sz w:val="28"/>
+          <w:szCs w:val="28"/>
+        </w:rPr>
+      </w:pPr>
+      <w:r>
+        <w:rPr>
+          <w:rFonts w:ascii="FreeSans" w:hAnsi="FreeSans"/>
+          <w:i/>
+          <w:iCs/>
+          <w:sz w:val="26"/>
+          <w:szCs w:val="26"/>
+        </w:rPr>
+        <w:t>- Wanneer kan ik een betalingsregeling aanvragen na (voorlopige) uitspraak kwijtschelding?:</w:t>
+      </w:r>
+      <w:r>
+        <w:rPr>
+          <w:rFonts w:ascii="Liberation Sans" w:hAnsi="Liberation Sans"/>
+          <w:i/>
+          <w:iCs/>
+          <w:sz w:val="26"/>
+          <w:szCs w:val="26"/>
+        </w:rPr>
+        <w:t xml:space="preserve"> </w:t>
+      </w:r>
+      <w:r>
+        <w:rPr>
+          <w:sz w:val="26"/>
+          <w:szCs w:val="26"/>
+        </w:rPr>
+        <w:t>16 dagen na de uitspraak.</w:t>
+      </w:r>
+    </w:p>
+    <w:p>
+      <w:pPr>
+        <w:pStyle w:val="Normal"/>
+        <w:rPr>
+          <w:rFonts w:ascii="FreeSans" w:hAnsi="FreeSans"/>
+          <w:i/>
+          <w:i/>
+          <w:iCs/>
+        </w:rPr>
+      </w:pPr>
+      <w:r>
+        <w:rPr>
+          <w:rFonts w:ascii="FreeSans" w:hAnsi="FreeSans"/>
+          <w:i/>
+          <w:iCs/>
+          <w:sz w:val="26"/>
+          <w:szCs w:val="26"/>
+        </w:rPr>
+        <w:t>- Ik heb betaald onder een verkeerd kenmerk/vorderingsnummer.</w:t>
+      </w:r>
+    </w:p>
+    <w:p>
+      <w:pPr>
+        <w:pStyle w:val="Normal"/>
+        <w:rPr>
+          <w:sz w:val="26"/>
+          <w:szCs w:val="26"/>
+        </w:rPr>
+      </w:pPr>
+      <w:r>
+        <w:rPr>
+          <w:sz w:val="26"/>
+          <w:szCs w:val="26"/>
+        </w:rPr>
+        <w:t xml:space="preserve">   </w:t>
+      </w:r>
+      <w:r>
+        <w:rPr>
+          <w:sz w:val="26"/>
+          <w:szCs w:val="26"/>
+        </w:rPr>
+        <w:t xml:space="preserve">Stuur het betaalbewijs op. Opsturen kan naar het e-mailadres:   </w:t>
+      </w:r>
+      <w:r>
+        <w:rPr>
+          <w:b/>
+          <w:bCs/>
+          <w:sz w:val="26"/>
+          <w:szCs w:val="26"/>
+        </w:rPr>
+        <w:t>financieleinfogbr@rotterdam.nl</w:t>
+      </w:r>
+      <w:r>
+        <w:rPr>
+          <w:sz w:val="26"/>
+          <w:szCs w:val="26"/>
+        </w:rPr>
+        <w:t xml:space="preserve"> of via de post:</w:t>
+      </w:r>
+    </w:p>
+    <w:p>
+      <w:pPr>
+        <w:pStyle w:val="Normal"/>
+        <w:rPr>
+          <w:i/>
+          <w:i/>
+          <w:iCs/>
+        </w:rPr>
+      </w:pPr>
+      <w:r>
+        <w:rPr>
+          <w:i/>
+          <w:iCs/>
+          <w:sz w:val="26"/>
+          <w:szCs w:val="26"/>
+        </w:rPr>
+        <w:t xml:space="preserve">- </w:t>
+      </w:r>
+      <w:r>
+        <w:rPr>
+          <w:rFonts w:ascii="FreeSans" w:hAnsi="FreeSans"/>
+          <w:i/>
+          <w:iCs/>
+          <w:sz w:val="26"/>
+          <w:szCs w:val="26"/>
+        </w:rPr>
+        <w:t>Aanmaning/kostenloze herinnering, maar al betaald</w:t>
+      </w:r>
+    </w:p>
+    <w:p>
+      <w:pPr>
+        <w:pStyle w:val="Normal"/>
+        <w:rPr>
+          <w:sz w:val="26"/>
+          <w:szCs w:val="26"/>
+        </w:rPr>
+      </w:pPr>
+      <w:r>
+        <w:rPr>
+          <w:rFonts w:ascii="FreeSans" w:hAnsi="FreeSans"/>
+          <w:i/>
+          <w:iCs/>
+          <w:sz w:val="26"/>
+          <w:szCs w:val="26"/>
+        </w:rPr>
+        <w:t>- Naheffingsaanslag parkeerbelasting</w:t>
       </w:r>
       <w:r>
         <w:rPr>
           <w:rFonts w:ascii="DejaVu Serif" w:hAnsi="DejaVu Serif"/>
-          <w:b/>
-          <w:bCs/>
-          <w:i/>
-          <w:iCs/>
-          <w:sz w:val="28"/>
-          <w:szCs w:val="28"/>
-          <w:u w:val="none"/>
-        </w:rPr>
-        <w:t>of MijnLoket</w:t>
-      </w:r>
-    </w:p>
-    <w:p>
-      <w:pPr>
-        <w:pStyle w:val="Normal"/>
-        <w:rPr/>
-      </w:pPr>
-      <w:r>
-        <w:rPr>
-          <w:rFonts w:ascii="FreeSans" w:hAnsi="FreeSans"/>
-          <w:i/>
-          <w:iCs/>
-          <w:sz w:val="26"/>
-          <w:szCs w:val="26"/>
-        </w:rPr>
-        <w:t xml:space="preserve">- </w:t>
-      </w:r>
-      <w:r>
-        <w:rPr>
-          <w:rFonts w:ascii="FreeSans" w:hAnsi="FreeSans"/>
-          <w:b/>
-          <w:bCs/>
-          <w:i/>
-          <w:iCs/>
-          <w:sz w:val="26"/>
-          <w:szCs w:val="26"/>
-        </w:rPr>
-        <w:t>Betaal op tijd</w:t>
-      </w:r>
-      <w:r>
-        <w:rPr>
-          <w:rFonts w:ascii="FreeSans" w:hAnsi="FreeSans"/>
-          <w:i/>
-          <w:iCs/>
-          <w:sz w:val="26"/>
-          <w:szCs w:val="26"/>
-        </w:rPr>
-        <w:t xml:space="preserve"> (website rotterdam.nl)</w:t>
-      </w:r>
-    </w:p>
-    <w:p>
-      <w:pPr>
-        <w:pStyle w:val="Normal"/>
-        <w:rPr>
-          <w:sz w:val="28"/>
-          <w:szCs w:val="28"/>
-        </w:rPr>
-      </w:pPr>
-      <w:r>
-        <w:rPr>
-          <w:rFonts w:ascii="FreeSans" w:hAnsi="FreeSans"/>
-          <w:i/>
-          <w:iCs/>
-          <w:sz w:val="26"/>
-          <w:szCs w:val="26"/>
-        </w:rPr>
-        <w:t>- Wanneer kan ik een betalingsregeling aanvragen na (voorlopige) uitspraak kwijtschelding?:</w:t>
-      </w:r>
-      <w:r>
-        <w:rPr>
-          <w:rFonts w:ascii="Liberation Sans" w:hAnsi="Liberation Sans"/>
-          <w:i/>
-          <w:iCs/>
-          <w:sz w:val="26"/>
-          <w:szCs w:val="26"/>
-        </w:rPr>
-        <w:t xml:space="preserve"> </w:t>
-      </w:r>
-      <w:r>
-        <w:rPr>
-          <w:sz w:val="26"/>
-          <w:szCs w:val="26"/>
-        </w:rPr>
-        <w:t>16 dagen na de uitspraak.</w:t>
-      </w:r>
-    </w:p>
-    <w:p>
-      <w:pPr>
-        <w:pStyle w:val="Normal"/>
-        <w:rPr>
-          <w:rFonts w:ascii="FreeSans" w:hAnsi="FreeSans"/>
-          <w:i/>
-          <w:i/>
-          <w:iCs/>
-        </w:rPr>
-      </w:pPr>
-      <w:r>
-        <w:rPr>
-          <w:rFonts w:ascii="FreeSans" w:hAnsi="FreeSans"/>
-          <w:i/>
-          <w:iCs/>
-          <w:sz w:val="26"/>
-          <w:szCs w:val="26"/>
-        </w:rPr>
-        <w:t>- Ik heb betaald onder een verkeerd kenmerk/vorderingsnummer.</w:t>
-      </w:r>
-    </w:p>
-    <w:p>
-      <w:pPr>
-        <w:pStyle w:val="Normal"/>
-        <w:rPr/>
-      </w:pPr>
-      <w:r>
-        <w:rPr>
-          <w:sz w:val="26"/>
-          <w:szCs w:val="26"/>
-        </w:rPr>
-        <w:t xml:space="preserve">   </w:t>
-      </w:r>
-      <w:r>
-        <w:rPr>
-          <w:sz w:val="26"/>
-          <w:szCs w:val="26"/>
-        </w:rPr>
-        <w:t xml:space="preserve">Stuur het betaalbewijs op. Opsturen kan naar het e-mailadres:   </w:t>
-      </w:r>
-      <w:r>
-        <w:rPr>
-          <w:b/>
-          <w:bCs/>
-          <w:sz w:val="26"/>
-          <w:szCs w:val="26"/>
-        </w:rPr>
-        <w:t>financieleinfogbr@rotterdam.nl</w:t>
-      </w:r>
-      <w:r>
-        <w:rPr>
-          <w:sz w:val="26"/>
-          <w:szCs w:val="26"/>
-        </w:rPr>
-        <w:t xml:space="preserve"> of via de post:</w:t>
-      </w:r>
-    </w:p>
-    <w:p>
-      <w:pPr>
-        <w:pStyle w:val="Normal"/>
-        <w:rPr>
-          <w:i/>
-          <w:i/>
-          <w:iCs/>
-        </w:rPr>
-      </w:pPr>
-      <w:r>
-        <w:rPr>
-          <w:i/>
-          <w:iCs/>
-          <w:sz w:val="26"/>
-          <w:szCs w:val="26"/>
-        </w:rPr>
-        <w:t xml:space="preserve">- </w:t>
-      </w:r>
-      <w:r>
-        <w:rPr>
-          <w:rFonts w:ascii="FreeSans" w:hAnsi="FreeSans"/>
-          <w:i/>
-          <w:iCs/>
-          <w:sz w:val="26"/>
-          <w:szCs w:val="26"/>
-        </w:rPr>
-        <w:t>Aanmaning/kostenloze herinnering, maar al betaald</w:t>
-      </w:r>
-    </w:p>
-    <w:p>
-      <w:pPr>
-        <w:pStyle w:val="Normal"/>
-        <w:rPr>
-          <w:sz w:val="26"/>
-          <w:szCs w:val="26"/>
-        </w:rPr>
-      </w:pPr>
-      <w:r>
-        <w:rPr>
-          <w:rFonts w:ascii="FreeSans" w:hAnsi="FreeSans"/>
-          <w:i/>
-          <w:iCs/>
-          <w:sz w:val="26"/>
-          <w:szCs w:val="26"/>
-        </w:rPr>
-        <w:t>- Naheffingsaanslag parkeerbelasting</w:t>
-      </w:r>
-      <w:r>
-        <w:rPr>
-          <w:rFonts w:ascii="DejaVu Serif" w:hAnsi="DejaVu Serif"/>
           <w:i/>
           <w:iCs/>
           <w:sz w:val="26"/>
@@ -250,7 +247,10 @@
     <w:p>
       <w:pPr>
         <w:pStyle w:val="Normal"/>
-        <w:rPr/>
+        <w:rPr>
+          <w:sz w:val="26"/>
+          <w:szCs w:val="26"/>
+        </w:rPr>
       </w:pPr>
       <w:r>
         <w:rPr>
@@ -266,7 +266,10 @@
     <w:p>
       <w:pPr>
         <w:pStyle w:val="Normal"/>
-        <w:rPr/>
+        <w:rPr>
+          <w:sz w:val="26"/>
+          <w:szCs w:val="26"/>
+        </w:rPr>
       </w:pPr>
       <w:r>
         <w:rPr>
@@ -283,8 +286,8 @@
           <w:rFonts w:ascii="FreeSans" w:hAnsi="FreeSans"/>
           <w:b/>
           <w:bCs/>
-          <w:i/>
-          <w:iCs/>
+          <w:i w:val="false"/>
+          <w:iCs w:val="false"/>
           <w:sz w:val="26"/>
           <w:szCs w:val="26"/>
         </w:rPr>
@@ -294,7 +297,10 @@
     <w:p>
       <w:pPr>
         <w:pStyle w:val="Normal"/>
-        <w:rPr/>
+        <w:rPr>
+          <w:sz w:val="26"/>
+          <w:szCs w:val="26"/>
+        </w:rPr>
       </w:pPr>
       <w:r>
         <w:rPr>
@@ -316,13 +322,16 @@
           <w:sz w:val="26"/>
           <w:szCs w:val="26"/>
         </w:rPr>
-        <w:t>WOZ taxatieverslag</w:t>
-      </w:r>
-    </w:p>
-    <w:p>
-      <w:pPr>
-        <w:pStyle w:val="Normal"/>
-        <w:rPr/>
+        <w:t>WOZ taxatieverslag, WOZ-beschikking</w:t>
+      </w:r>
+    </w:p>
+    <w:p>
+      <w:pPr>
+        <w:pStyle w:val="Normal"/>
+        <w:rPr>
+          <w:sz w:val="26"/>
+          <w:szCs w:val="26"/>
+        </w:rPr>
       </w:pPr>
       <w:r>
         <w:rPr>
@@ -340,15 +349,18 @@
     <w:p>
       <w:pPr>
         <w:pStyle w:val="Normal"/>
-        <w:rPr/>
-      </w:pPr>
-      <w:r>
-        <w:rPr>
-          <w:rFonts w:ascii="FreeSans" w:hAnsi="FreeSans"/>
-          <w:i/>
-          <w:iCs/>
-          <w:sz w:val="28"/>
-          <w:szCs w:val="28"/>
+        <w:rPr>
+          <w:sz w:val="26"/>
+          <w:szCs w:val="26"/>
+        </w:rPr>
+      </w:pPr>
+      <w:r>
+        <w:rPr>
+          <w:rFonts w:ascii="FreeSans" w:hAnsi="FreeSans"/>
+          <w:i/>
+          <w:iCs/>
+          <w:sz w:val="26"/>
+          <w:szCs w:val="26"/>
         </w:rPr>
         <w:t>- Teveel betaald</w:t>
       </w:r>
@@ -363,8 +375,8 @@
           <w:rFonts w:ascii="FreeSans" w:hAnsi="FreeSans"/>
           <w:i/>
           <w:iCs/>
-          <w:sz w:val="28"/>
-          <w:szCs w:val="28"/>
+          <w:sz w:val="26"/>
+          <w:szCs w:val="26"/>
         </w:rPr>
         <w:t>- Bezwaar belastingen: Wanneer moet de klant in bezwaar?</w:t>
       </w:r>
@@ -379,8 +391,8 @@
           <w:rFonts w:ascii="FreeSans" w:hAnsi="FreeSans"/>
           <w:i/>
           <w:iCs/>
-          <w:sz w:val="28"/>
-          <w:szCs w:val="28"/>
+          <w:sz w:val="26"/>
+          <w:szCs w:val="26"/>
         </w:rPr>
         <w:t xml:space="preserve">– </w:t>
       </w:r>
@@ -389,8 +401,37 @@
           <w:rFonts w:ascii="FreeSans" w:hAnsi="FreeSans"/>
           <w:i/>
           <w:iCs/>
-          <w:sz w:val="28"/>
-          <w:szCs w:val="28"/>
+          <w:sz w:val="26"/>
+          <w:szCs w:val="26"/>
+        </w:rPr>
+        <w:t>Gedupeerde ouders toeslagenaffaire</w:t>
+      </w:r>
+    </w:p>
+    <w:p>
+      <w:pPr>
+        <w:pStyle w:val="Normal"/>
+        <w:rPr>
+          <w:sz w:val="26"/>
+          <w:szCs w:val="26"/>
+        </w:rPr>
+      </w:pPr>
+      <w:r>
+        <w:rPr>
+          <w:rFonts w:ascii="FreeSans" w:hAnsi="FreeSans"/>
+          <w:i/>
+          <w:iCs/>
+          <w:sz w:val="26"/>
+          <w:szCs w:val="26"/>
+        </w:rPr>
+        <w:t xml:space="preserve">– </w:t>
+      </w:r>
+      <w:r>
+        <w:rPr>
+          <w:rFonts w:ascii="FreeSans" w:hAnsi="FreeSans"/>
+          <w:i/>
+          <w:iCs/>
+          <w:sz w:val="26"/>
+          <w:szCs w:val="26"/>
         </w:rPr>
         <w:t>Ik wil mijn (correspondentie)adres doorgeven aan de Afdeling Belastingen</w:t>
       </w:r>
@@ -400,21 +441,66 @@
         <w:pStyle w:val="Normal"/>
         <w:rPr>
           <w:rFonts w:ascii="FreeSans" w:hAnsi="FreeSans"/>
-          <w:i/>
-          <w:i/>
-          <w:iCs/>
-          <w:sz w:val="28"/>
-          <w:szCs w:val="28"/>
-        </w:rPr>
-      </w:pPr>
-      <w:r>
-        <w:rPr>
-          <w:rFonts w:ascii="FreeSans" w:hAnsi="FreeSans"/>
-          <w:i/>
-          <w:iCs/>
-          <w:sz w:val="28"/>
-          <w:szCs w:val="28"/>
-        </w:rPr>
+          <w:i w:val="false"/>
+          <w:i w:val="false"/>
+          <w:iCs w:val="false"/>
+          <w:sz w:val="28"/>
+          <w:szCs w:val="28"/>
+        </w:rPr>
+      </w:pPr>
+      <w:r>
+        <w:rPr>
+          <w:rFonts w:ascii="FreeSans" w:hAnsi="FreeSans"/>
+          <w:i w:val="false"/>
+          <w:iCs w:val="false"/>
+          <w:sz w:val="28"/>
+          <w:szCs w:val="28"/>
+        </w:rPr>
+      </w:r>
+    </w:p>
+    <w:p>
+      <w:pPr>
+        <w:pStyle w:val="Normal"/>
+        <w:rPr>
+          <w:rFonts w:ascii="FreeSans" w:hAnsi="FreeSans"/>
+          <w:i w:val="false"/>
+          <w:i w:val="false"/>
+          <w:iCs w:val="false"/>
+          <w:sz w:val="28"/>
+          <w:szCs w:val="28"/>
+        </w:rPr>
+      </w:pPr>
+      <w:r>
+        <w:rPr>
+          <w:rFonts w:ascii="FreeSans" w:hAnsi="FreeSans"/>
+          <w:i w:val="false"/>
+          <w:iCs w:val="false"/>
+          <w:sz w:val="28"/>
+          <w:szCs w:val="28"/>
+        </w:rPr>
+        <w:t xml:space="preserve">– </w:t>
+      </w:r>
+      <w:r>
+        <w:rPr>
+          <w:rFonts w:ascii="FreeSans" w:hAnsi="FreeSans"/>
+          <w:i w:val="false"/>
+          <w:iCs w:val="false"/>
+          <w:sz w:val="28"/>
+          <w:szCs w:val="28"/>
+        </w:rPr>
+        <w:t>vorderingsnummer:</w:t>
+      </w:r>
+      <w:r>
+        <w:rPr>
+          <w:rFonts w:ascii="FreeSans" w:hAnsi="FreeSans"/>
+          <w:b/>
+          <w:bCs/>
+          <w:i w:val="false"/>
+          <w:iCs w:val="false"/>
+          <w:sz w:val="28"/>
+          <w:szCs w:val="28"/>
+        </w:rPr>
+        <w:t xml:space="preserve"> tax reference number</w:t>
       </w:r>
     </w:p>
     <w:p>
@@ -486,7 +572,7 @@
           <w:sz w:val="28"/>
           <w:szCs w:val="28"/>
         </w:rPr>
-        <w:t>2. Kan online binnen 6 weken.</w:t>
+        <w:t>2. Kan online binnen 6 weken. Later per post met motivering waarom later.</w:t>
       </w:r>
     </w:p>
     <w:p>
@@ -501,34 +587,7 @@
           <w:sz w:val="28"/>
           <w:szCs w:val="28"/>
         </w:rPr>
-        <w:t xml:space="preserve">3. </w:t>
-      </w:r>
-      <w:r>
-        <w:rPr>
-          <w:b w:val="false"/>
-          <w:bCs w:val="false"/>
-          <w:sz w:val="28"/>
-          <w:szCs w:val="28"/>
-        </w:rPr>
-        <w:t>E</w:t>
-      </w:r>
-      <w:r>
-        <w:rPr>
-          <w:b w:val="false"/>
-          <w:bCs w:val="false"/>
-          <w:sz w:val="28"/>
-          <w:szCs w:val="28"/>
-        </w:rPr>
-        <w:t xml:space="preserve">r kan bezwaar worden gemaakt tegen </w:t>
-      </w:r>
-      <w:r>
-        <w:rPr>
-          <w:b w:val="false"/>
-          <w:bCs w:val="false"/>
-          <w:sz w:val="28"/>
-          <w:szCs w:val="28"/>
-        </w:rPr>
-        <w:t>bijkomende kosten (zie veelgestelde vragen)</w:t>
+        <w:t>3. Er kan bezwaar worden gemaakt tegen bijkomende kosten (zie veelgestelde vragen)</w:t>
       </w:r>
     </w:p>
     <w:p>
@@ -658,19 +717,6 @@
           <w:sz w:val="28"/>
           <w:szCs w:val="28"/>
         </w:rPr>
-        <w:t xml:space="preserve">via melding: BSN-nummer en vorderingsnummer en het aantal termijnen. </w:t>
-      </w:r>
-    </w:p>
-    <w:p>
-      <w:pPr>
-        <w:pStyle w:val="Normal"/>
-        <w:rPr/>
-      </w:pPr>
-      <w:r>
-        <w:rPr>
-          <w:sz w:val="28"/>
-          <w:szCs w:val="28"/>
-        </w:rPr>
         <w:t>+ voor bedrijven gelden andere voorwaarden.</w:t>
       </w:r>
     </w:p>
@@ -737,10 +783,7 @@
     <w:p>
       <w:pPr>
         <w:pStyle w:val="Normal"/>
-        <w:rPr>
-          <w:sz w:val="28"/>
-          <w:szCs w:val="28"/>
-        </w:rPr>
+        <w:rPr/>
       </w:pPr>
       <w:r>
         <w:rPr>
@@ -748,6 +791,21 @@
           <w:szCs w:val="28"/>
         </w:rPr>
         <w:t>3. Nadat een kwijtschelding is toegewezen kan men pas na 16 dagen een regeling aanvragen.</w:t>
+      </w:r>
+    </w:p>
+    <w:p>
+      <w:pPr>
+        <w:pStyle w:val="Normal"/>
+        <w:rPr>
+          <w:sz w:val="28"/>
+          <w:szCs w:val="28"/>
+        </w:rPr>
+      </w:pPr>
+      <w:r>
+        <w:rPr>
+          <w:sz w:val="28"/>
+          <w:szCs w:val="28"/>
+        </w:rPr>
       </w:r>
     </w:p>
     <w:p>
@@ -944,40 +1002,22 @@
           <w:sz w:val="28"/>
           <w:szCs w:val="28"/>
         </w:rPr>
-        <w:t>1</w:t>
-      </w:r>
-      <w:r>
-        <w:rPr>
-          <w:i w:val="false"/>
-          <w:iCs w:val="false"/>
-          <w:sz w:val="28"/>
-          <w:szCs w:val="28"/>
-        </w:rPr>
-        <w:t>. binnen 4 maanden beslissing</w:t>
-      </w:r>
-    </w:p>
-    <w:p>
-      <w:pPr>
-        <w:pStyle w:val="Normal"/>
-        <w:rPr/>
-      </w:pPr>
-      <w:r>
-        <w:rPr>
-          <w:i w:val="false"/>
-          <w:iCs w:val="false"/>
-          <w:sz w:val="28"/>
-          <w:szCs w:val="28"/>
-        </w:rPr>
-        <w:t>2</w:t>
-      </w:r>
-      <w:r>
-        <w:rPr>
-          <w:i w:val="false"/>
-          <w:iCs w:val="false"/>
-          <w:sz w:val="28"/>
-          <w:szCs w:val="28"/>
-        </w:rPr>
-        <w:t>. uitstel van betaling maar alleen voor het kwijtscheldingsbedrag</w:t>
+        <w:t>1. binnen 4 maanden beslissing</w:t>
+      </w:r>
+    </w:p>
+    <w:p>
+      <w:pPr>
+        <w:pStyle w:val="Normal"/>
+        <w:rPr/>
+      </w:pPr>
+      <w:r>
+        <w:rPr>
+          <w:i w:val="false"/>
+          <w:iCs w:val="false"/>
+          <w:sz w:val="28"/>
+          <w:szCs w:val="28"/>
+        </w:rPr>
+        <w:t>2. uitstel van betaling maar alleen voor het kwijtscheldingsbedrag</w:t>
       </w:r>
     </w:p>
     <w:p>
@@ -1003,61 +1043,48 @@
           <w:sz w:val="28"/>
           <w:szCs w:val="28"/>
         </w:rPr>
-        <w:t xml:space="preserve"> beroepschrift</w:t>
-      </w:r>
-      <w:r>
-        <w:rPr>
-          <w:i w:val="false"/>
-          <w:iCs w:val="false"/>
-          <w:sz w:val="28"/>
-          <w:szCs w:val="28"/>
-        </w:rPr>
-        <w:t xml:space="preserve"> binnen 10 dagen (Beroep Belastingen)</w:t>
-      </w:r>
-    </w:p>
-    <w:p>
-      <w:pPr>
-        <w:pStyle w:val="Normal"/>
-        <w:rPr/>
-      </w:pPr>
-      <w:r>
-        <w:rPr>
-          <w:i w:val="false"/>
-          <w:iCs w:val="false"/>
-          <w:sz w:val="28"/>
-          <w:szCs w:val="28"/>
-        </w:rPr>
-        <w:t xml:space="preserve">5. mogelijkheid van kwijtschelding 3 maanden na betaling van laatste bedrag </w:t>
-      </w:r>
-      <w:r>
-        <w:rPr>
-          <w:i w:val="false"/>
-          <w:iCs w:val="false"/>
-          <w:sz w:val="28"/>
-          <w:szCs w:val="28"/>
-        </w:rPr>
-        <w:t>aanslag</w:t>
-      </w:r>
-    </w:p>
-    <w:p>
-      <w:pPr>
-        <w:pStyle w:val="Normal"/>
-        <w:rPr>
-          <w:i/>
-          <w:i/>
-          <w:iCs/>
-          <w:sz w:val="28"/>
-          <w:szCs w:val="28"/>
-        </w:rPr>
-      </w:pPr>
-      <w:r>
-        <w:rPr>
-          <w:i/>
-          <w:iCs/>
-          <w:sz w:val="28"/>
-          <w:szCs w:val="28"/>
-        </w:rPr>
-        <w:t>6. Waarom is mijn aanvraag kwijtschelding afgewezen.</w:t>
+        <w:t xml:space="preserve"> </w:t>
+      </w:r>
+      <w:r>
+        <w:rPr>
+          <w:b w:val="false"/>
+          <w:bCs w:val="false"/>
+          <w:i w:val="false"/>
+          <w:iCs w:val="false"/>
+          <w:sz w:val="28"/>
+          <w:szCs w:val="28"/>
+        </w:rPr>
+        <w:t>beroep binnen 14 dagen (beroep belastingen)</w:t>
+      </w:r>
+    </w:p>
+    <w:p>
+      <w:pPr>
+        <w:pStyle w:val="Normal"/>
+        <w:rPr/>
+      </w:pPr>
+      <w:r>
+        <w:rPr>
+          <w:i w:val="false"/>
+          <w:iCs w:val="false"/>
+          <w:sz w:val="28"/>
+          <w:szCs w:val="28"/>
+        </w:rPr>
+        <w:t>5. mogelijkheid van kwijtschelding 3 maanden na betaling van laatste bedrag aanslag</w:t>
+      </w:r>
+    </w:p>
+    <w:p>
+      <w:pPr>
+        <w:pStyle w:val="Normal"/>
+        <w:rPr/>
+      </w:pPr>
+      <w:r>
+        <w:rPr>
+          <w:i/>
+          <w:iCs/>
+          <w:sz w:val="28"/>
+          <w:szCs w:val="28"/>
+        </w:rPr>
+        <w:t>6. Waarom is mijn aanvraag kwijtschelding afgewezen?</w:t>
       </w:r>
     </w:p>
     <w:p>
@@ -1249,6 +1276,30 @@
     <w:p>
       <w:pPr>
         <w:pStyle w:val="Normal"/>
+        <w:rPr/>
+      </w:pPr>
+      <w:r>
+        <w:rPr>
+          <w:i w:val="false"/>
+          <w:iCs w:val="false"/>
+          <w:sz w:val="28"/>
+          <w:szCs w:val="28"/>
+        </w:rPr>
+        <w:t xml:space="preserve">                                       </w:t>
+      </w:r>
+      <w:r>
+        <w:rPr>
+          <w:i w:val="false"/>
+          <w:iCs w:val="false"/>
+          <w:sz w:val="28"/>
+          <w:szCs w:val="28"/>
+        </w:rPr>
+        <w:t>Peildatum is ook 1 januari</w:t>
+      </w:r>
+    </w:p>
+    <w:p>
+      <w:pPr>
+        <w:pStyle w:val="Normal"/>
         <w:rPr>
           <w:rFonts w:ascii="DejaVu Serif" w:hAnsi="DejaVu Serif"/>
           <w:i/>
@@ -1318,7 +1369,10 @@
         </w:rPr>
       </w:pPr>
       <w:r>
-        <w:rPr/>
+        <w:rPr>
+          <w:sz w:val="28"/>
+          <w:szCs w:val="28"/>
+        </w:rPr>
       </w:r>
     </w:p>
     <w:p>
@@ -1396,14 +1450,7 @@
           <w:sz w:val="28"/>
           <w:szCs w:val="28"/>
         </w:rPr>
-        <w:t xml:space="preserve">6. </w:t>
-      </w:r>
-      <w:r>
-        <w:rPr>
-          <w:sz w:val="28"/>
-          <w:szCs w:val="28"/>
-        </w:rPr>
-        <w:t>2</w:t>
+        <w:t>6. 2</w:t>
       </w:r>
       <w:r>
         <w:rPr>
@@ -1418,14 +1465,7 @@
           <w:sz w:val="28"/>
           <w:szCs w:val="28"/>
         </w:rPr>
-        <w:t xml:space="preserve"> </w:t>
-      </w:r>
-      <w:r>
-        <w:rPr>
-          <w:sz w:val="28"/>
-          <w:szCs w:val="28"/>
-        </w:rPr>
-        <w:t>bevel</w:t>
+        <w:t xml:space="preserve"> bevel</w:t>
       </w:r>
     </w:p>
     <w:p>
@@ -1513,21 +1553,6 @@
           <w:szCs w:val="28"/>
         </w:rPr>
         <w:t>3000 AX Rotterdam</w:t>
-      </w:r>
-    </w:p>
-    <w:p>
-      <w:pPr>
-        <w:pStyle w:val="Normal"/>
-        <w:rPr>
-          <w:sz w:val="28"/>
-          <w:szCs w:val="28"/>
-        </w:rPr>
-      </w:pPr>
-      <w:r>
-        <w:rPr>
-          <w:sz w:val="28"/>
-          <w:szCs w:val="28"/>
-        </w:rPr>
       </w:r>
     </w:p>
     <w:p>

</xml_diff>

<commit_message>
one very small change
</commit_message>
<xml_diff>
--- a/gbr.docx
+++ b/gbr.docx
@@ -404,7 +404,17 @@
           <w:sz w:val="26"/>
           <w:szCs w:val="26"/>
         </w:rPr>
-        <w:t>Gedupeerde ouders toeslagenaffaire</w:t>
+        <w:t xml:space="preserve">Gedupeerde ouders toeslagenaffaire </w:t>
+      </w:r>
+      <w:r>
+        <w:rPr>
+          <w:rFonts w:ascii="FreeSans" w:hAnsi="FreeSans"/>
+          <w:i/>
+          <w:iCs/>
+          <w:sz w:val="26"/>
+          <w:szCs w:val="26"/>
+        </w:rPr>
+        <w:t>(Hulpteam Toeslagen 010 (tel.nr., e-mail)</w:t>
       </w:r>
     </w:p>
     <w:p>

</xml_diff>

<commit_message>
edits to belastingen en tozo
</commit_message>
<xml_diff>
--- a/gbr.docx
+++ b/gbr.docx
@@ -740,7 +740,14 @@
           <w:sz w:val="28"/>
           <w:szCs w:val="28"/>
         </w:rPr>
-        <w:t>+ voor bedrijven gelden andere voorwaarden.</w:t>
+        <w:t xml:space="preserve">+ voor bedrijven: </w:t>
+      </w:r>
+      <w:r>
+        <w:rPr>
+          <w:sz w:val="28"/>
+          <w:szCs w:val="28"/>
+        </w:rPr>
+        <w:t>10 weken, voor burgers: 12 weken</w:t>
       </w:r>
     </w:p>
     <w:p>
@@ -814,21 +821,6 @@
           <w:szCs w:val="28"/>
         </w:rPr>
         <w:t>3. Nadat een kwijtschelding is toegewezen kan men pas na 16 dagen een regeling aanvragen.</w:t>
-      </w:r>
-    </w:p>
-    <w:p>
-      <w:pPr>
-        <w:pStyle w:val="Normal"/>
-        <w:rPr>
-          <w:sz w:val="28"/>
-          <w:szCs w:val="28"/>
-        </w:rPr>
-      </w:pPr>
-      <w:r>
-        <w:rPr>
-          <w:sz w:val="28"/>
-          <w:szCs w:val="28"/>
-        </w:rPr>
       </w:r>
     </w:p>
     <w:p>
@@ -1025,7 +1017,16 @@
           <w:sz w:val="28"/>
           <w:szCs w:val="28"/>
         </w:rPr>
-        <w:t>1. binnen 4 maanden beslissing</w:t>
+        <w:t xml:space="preserve">1. binnen </w:t>
+      </w:r>
+      <w:r>
+        <w:rPr>
+          <w:i w:val="false"/>
+          <w:iCs w:val="false"/>
+          <w:sz w:val="28"/>
+          <w:szCs w:val="28"/>
+        </w:rPr>
+        <w:t>3 maanden. Niet alles compleet? Dan 6 maanden</w:t>
       </w:r>
     </w:p>
     <w:p>
@@ -1093,6 +1094,21 @@
           <w:szCs w:val="28"/>
         </w:rPr>
         <w:t>5. mogelijkheid van kwijtschelding 3 maanden na betaling van laatste bedrag aanslag</w:t>
+      </w:r>
+    </w:p>
+    <w:p>
+      <w:pPr>
+        <w:pStyle w:val="Normal"/>
+        <w:rPr/>
+      </w:pPr>
+      <w:r>
+        <w:rPr>
+          <w:i w:val="false"/>
+          <w:iCs w:val="false"/>
+          <w:sz w:val="28"/>
+          <w:szCs w:val="28"/>
+        </w:rPr>
+        <w:t>(veelgestelde vragen)</w:t>
       </w:r>
     </w:p>
     <w:p>

</xml_diff>

<commit_message>
lots of documents removed and others updated
</commit_message>
<xml_diff>
--- a/gbr.docx
+++ b/gbr.docx
@@ -42,16 +42,41 @@
           <w:bCs/>
           <w:i w:val="false"/>
           <w:iCs w:val="false"/>
-          <w:sz w:val="28"/>
-          <w:szCs w:val="28"/>
+          <w:sz w:val="24"/>
+          <w:szCs w:val="24"/>
           <w:u w:val="none"/>
         </w:rPr>
-        <w:t>rotterdam.nl/aanslagbiljet of onder MijnLoket</w:t>
-      </w:r>
-    </w:p>
-    <w:p>
-      <w:pPr>
-        <w:pStyle w:val="Normal"/>
+        <w:t>rotterdam.nl/</w:t>
+      </w:r>
+    </w:p>
+    <w:p>
+      <w:pPr>
+        <w:pStyle w:val="Normal"/>
+        <w:numPr>
+          <w:ilvl w:val="2"/>
+          <w:numId w:val="2"/>
+        </w:numPr>
+        <w:rPr>
+          <w:b/>
+          <w:b/>
+          <w:bCs/>
+        </w:rPr>
+      </w:pPr>
+      <w:r>
+        <w:rPr>
+          <w:b/>
+          <w:bCs/>
+        </w:rPr>
+        <w:t>Gemeentelijke belastingaanslagen bekijken of onder MijnLoket</w:t>
+      </w:r>
+    </w:p>
+    <w:p>
+      <w:pPr>
+        <w:pStyle w:val="Normal"/>
+        <w:numPr>
+          <w:ilvl w:val="0"/>
+          <w:numId w:val="3"/>
+        </w:numPr>
         <w:rPr/>
       </w:pPr>
       <w:r>
@@ -62,6 +87,10 @@
     <w:p>
       <w:pPr>
         <w:pStyle w:val="Normal"/>
+        <w:numPr>
+          <w:ilvl w:val="0"/>
+          <w:numId w:val="3"/>
+        </w:numPr>
         <w:rPr/>
       </w:pPr>
       <w:r>
@@ -72,6 +101,10 @@
     <w:p>
       <w:pPr>
         <w:pStyle w:val="Normal"/>
+        <w:numPr>
+          <w:ilvl w:val="0"/>
+          <w:numId w:val="3"/>
+        </w:numPr>
         <w:rPr/>
       </w:pPr>
       <w:r>
@@ -82,6 +115,10 @@
     <w:p>
       <w:pPr>
         <w:pStyle w:val="Normal"/>
+        <w:numPr>
+          <w:ilvl w:val="0"/>
+          <w:numId w:val="3"/>
+        </w:numPr>
         <w:rPr/>
       </w:pPr>
       <w:r>
@@ -92,6 +129,10 @@
     <w:p>
       <w:pPr>
         <w:pStyle w:val="Normal"/>
+        <w:numPr>
+          <w:ilvl w:val="0"/>
+          <w:numId w:val="3"/>
+        </w:numPr>
         <w:rPr/>
       </w:pPr>
       <w:r>
@@ -108,62 +149,41 @@
         </w:rPr>
       </w:pPr>
       <w:r>
-        <w:rPr>
-          <w:rFonts w:ascii="FreeSans" w:hAnsi="FreeSans"/>
-          <w:i/>
-          <w:iCs/>
-          <w:sz w:val="26"/>
-          <w:szCs w:val="26"/>
-        </w:rPr>
-        <w:t xml:space="preserve">- </w:t>
-      </w:r>
-      <w:r>
-        <w:rPr>
-          <w:rFonts w:ascii="FreeSans" w:hAnsi="FreeSans"/>
-          <w:b/>
-          <w:bCs/>
-          <w:i/>
-          <w:iCs/>
-          <w:sz w:val="26"/>
-          <w:szCs w:val="26"/>
-        </w:rPr>
-        <w:t>Betaal op tijd</w:t>
-      </w:r>
-      <w:r>
-        <w:rPr>
-          <w:rFonts w:ascii="FreeSans" w:hAnsi="FreeSans"/>
-          <w:i/>
-          <w:iCs/>
-          <w:sz w:val="26"/>
-          <w:szCs w:val="26"/>
-        </w:rPr>
-        <w:t xml:space="preserve"> (website rotterdam.nl)</w:t>
-      </w:r>
-    </w:p>
-    <w:p>
-      <w:pPr>
-        <w:pStyle w:val="Normal"/>
-        <w:rPr/>
-      </w:pPr>
-      <w:r>
-        <w:rPr>
-          <w:rFonts w:ascii="FreeSans" w:hAnsi="FreeSans"/>
-          <w:i/>
-          <w:iCs/>
-          <w:sz w:val="26"/>
-          <w:szCs w:val="26"/>
-        </w:rPr>
-        <w:t>- Wanneer kan ik een betalingsregeling aanvragen na (voorlopige) uitspraak kwijtschelding?:</w:t>
-      </w:r>
-      <w:r>
-        <w:rPr>
-          <w:rFonts w:ascii="Liberation Sans" w:hAnsi="Liberation Sans"/>
-          <w:i/>
-          <w:iCs/>
-          <w:sz w:val="26"/>
-          <w:szCs w:val="26"/>
-        </w:rPr>
-        <w:t xml:space="preserve"> zie onderaan.</w:t>
+        <w:rPr/>
+        <w:t>- Betaal op tijd (website rotterdam.nl)</w:t>
+      </w:r>
+    </w:p>
+    <w:p>
+      <w:pPr>
+        <w:pStyle w:val="Normal"/>
+        <w:rPr>
+          <w:sz w:val="24"/>
+          <w:szCs w:val="24"/>
+        </w:rPr>
+      </w:pPr>
+      <w:r>
+        <w:rPr>
+          <w:sz w:val="24"/>
+          <w:szCs w:val="24"/>
+        </w:rPr>
+        <w:t xml:space="preserve">– </w:t>
+      </w:r>
+      <w:r>
+        <w:rPr>
+          <w:sz w:val="24"/>
+          <w:szCs w:val="24"/>
+        </w:rPr>
+        <w:t>Beschermingsbewind doorgeven</w:t>
+      </w:r>
+    </w:p>
+    <w:p>
+      <w:pPr>
+        <w:pStyle w:val="Normal"/>
+        <w:rPr/>
+      </w:pPr>
+      <w:r>
+        <w:rPr/>
+        <w:t>- Wanneer kan ik een betalingsregeling aanvragen na (voorlopige) uitspraak kwijtschelding?: zie onderaan.</w:t>
       </w:r>
     </w:p>
     <w:p>
@@ -177,52 +197,35 @@
         </w:rPr>
       </w:pPr>
       <w:r>
-        <w:rPr>
-          <w:rFonts w:ascii="FreeSans" w:hAnsi="FreeSans"/>
-          <w:i/>
-          <w:iCs/>
+        <w:rPr/>
+        <w:t>- Ik heb betaald onder een verkeerd kenmerk/vorderingsnummer.</w:t>
+      </w:r>
+    </w:p>
+    <w:p>
+      <w:pPr>
+        <w:pStyle w:val="Normal"/>
+        <w:rPr>
           <w:sz w:val="26"/>
           <w:szCs w:val="26"/>
         </w:rPr>
-        <w:t>- Ik heb betaald onder een verkeerd kenmerk/vorderingsnummer.</w:t>
-      </w:r>
-    </w:p>
-    <w:p>
-      <w:pPr>
-        <w:pStyle w:val="Normal"/>
-        <w:rPr>
-          <w:sz w:val="26"/>
-          <w:szCs w:val="26"/>
-        </w:rPr>
-      </w:pPr>
-      <w:r>
-        <w:rPr>
-          <w:sz w:val="26"/>
-          <w:szCs w:val="26"/>
-        </w:rPr>
+      </w:pPr>
+      <w:r>
+        <w:rPr/>
         <w:t xml:space="preserve">   </w:t>
       </w:r>
       <w:r>
-        <w:rPr>
-          <w:sz w:val="26"/>
-          <w:szCs w:val="26"/>
-        </w:rPr>
-        <w:t xml:space="preserve">Stuur het betaalbewijs op. Opsturen kan naar het e-mailadres:   </w:t>
-      </w:r>
-      <w:r>
-        <w:rPr>
-          <w:b/>
-          <w:bCs/>
-          <w:sz w:val="26"/>
-          <w:szCs w:val="26"/>
+        <w:rPr/>
+        <w:t xml:space="preserve">Stuur het betaalbewijs op. Opsturen kan naar het e-mailadres: </w:t>
+      </w:r>
+      <w:r>
+        <w:rPr>
+          <w:b/>
+          <w:bCs/>
         </w:rPr>
         <w:t>financieleinfogbr@rotterdam.nl</w:t>
       </w:r>
       <w:r>
-        <w:rPr>
-          <w:sz w:val="26"/>
-          <w:szCs w:val="26"/>
-        </w:rPr>
+        <w:rPr/>
         <w:t xml:space="preserve"> of via de post:</w:t>
       </w:r>
     </w:p>
@@ -236,23 +239,34 @@
         </w:rPr>
       </w:pPr>
       <w:r>
-        <w:rPr>
-          <w:i/>
-          <w:iCs/>
+        <w:rPr/>
+        <w:t>- Aanmaning/kostenloze herinnering, maar al betaald</w:t>
+      </w:r>
+    </w:p>
+    <w:p>
+      <w:pPr>
+        <w:pStyle w:val="Normal"/>
+        <w:rPr>
           <w:sz w:val="26"/>
           <w:szCs w:val="26"/>
         </w:rPr>
-        <w:t xml:space="preserve">- </w:t>
-      </w:r>
-      <w:r>
-        <w:rPr>
-          <w:rFonts w:ascii="FreeSans" w:hAnsi="FreeSans"/>
-          <w:i/>
-          <w:iCs/>
+      </w:pPr>
+      <w:r>
+        <w:rPr/>
+        <w:t>- Naheffingsaanslag parkeerbelasting (parkeerboete) - uitstel van betaling tot bezwaar is afgehandeld: Alleen voor bezwaarschriften tegen de heffingsaanslag parkeerbelasting die zijn ingediend na 9 mei 2017 krijgt u automatisch uitstel van betaling.</w:t>
+      </w:r>
+    </w:p>
+    <w:p>
+      <w:pPr>
+        <w:pStyle w:val="Normal"/>
+        <w:rPr>
           <w:sz w:val="26"/>
           <w:szCs w:val="26"/>
         </w:rPr>
-        <w:t>Aanmaning/kostenloze herinnering, maar al betaald</w:t>
+      </w:pPr>
+      <w:r>
+        <w:rPr/>
+        <w:t>- wat moet ik doen als mijn betalingsregeling is ingetrokken?</w:t>
       </w:r>
     </w:p>
     <w:p>
@@ -265,30 +279,50 @@
       </w:pPr>
       <w:r>
         <w:rPr>
-          <w:rFonts w:ascii="FreeSans" w:hAnsi="FreeSans"/>
-          <w:i/>
-          <w:iCs/>
           <w:sz w:val="26"/>
           <w:szCs w:val="26"/>
         </w:rPr>
-        <w:t>- Naheffingsaanslag parkeerbelasting</w:t>
-      </w:r>
-      <w:r>
-        <w:rPr>
-          <w:rFonts w:ascii="DejaVu Serif" w:hAnsi="DejaVu Serif"/>
-          <w:i/>
-          <w:iCs/>
+        <w:t xml:space="preserve">- </w:t>
+      </w:r>
+      <w:r>
+        <w:rPr>
+          <w:sz w:val="24"/>
+          <w:szCs w:val="24"/>
+        </w:rPr>
+        <w:t>kan ik nog een betalingsregeling aanvragen als ik een dwangbevel heb ontvangen?</w:t>
+      </w:r>
+    </w:p>
+    <w:p>
+      <w:pPr>
+        <w:pStyle w:val="Normal"/>
+        <w:rPr>
           <w:sz w:val="26"/>
           <w:szCs w:val="26"/>
         </w:rPr>
-        <w:t xml:space="preserve"> (parkeerboete)</w:t>
-      </w:r>
-      <w:r>
+      </w:pPr>
+      <w:r>
+        <w:rPr/>
+        <w:t xml:space="preserve">- Belastingaanslag betalen: voor rekeningnummer: </w:t>
+      </w:r>
+      <w:r>
+        <w:rPr>
+          <w:b/>
+          <w:bCs/>
+        </w:rPr>
+        <w:t>NL97ABNA0644512113</w:t>
+      </w:r>
+    </w:p>
+    <w:p>
+      <w:pPr>
+        <w:pStyle w:val="Normal"/>
         <w:rPr>
           <w:sz w:val="26"/>
           <w:szCs w:val="26"/>
         </w:rPr>
-        <w:t xml:space="preserve"> - uitstel van betaling tot bezwaar is afgehandeld: Alleen voor bezwaarschriften tegen de heffingsaanslag parkeerbelasting die zijn ingediend na 9 mei 2017 krijgt u automatisch uitstel van betaling.</w:t>
+      </w:pPr>
+      <w:r>
+        <w:rPr/>
+        <w:t>- WOZ Inlichtingenformulier, WOZ taxatieverslag, WOZ-beschikking</w:t>
       </w:r>
     </w:p>
     <w:p>
@@ -300,382 +334,198 @@
         </w:rPr>
       </w:pPr>
       <w:r>
+        <w:rPr/>
+        <w:t>- Teveel betaald</w:t>
+      </w:r>
+    </w:p>
+    <w:p>
+      <w:pPr>
+        <w:pStyle w:val="Normal"/>
+        <w:rPr>
+          <w:u w:val="single"/>
+        </w:rPr>
+      </w:pPr>
+      <w:r>
+        <w:rPr>
+          <w:u w:val="single"/>
+        </w:rPr>
+        <w:t>- Bezwaar belastingen: Wanneer moet de klant in bezwaar?/ Beroep belastingen</w:t>
+      </w:r>
+    </w:p>
+    <w:p>
+      <w:pPr>
+        <w:pStyle w:val="Normal"/>
+        <w:rPr/>
+      </w:pPr>
+      <w:r>
+        <w:rPr/>
+        <w:t xml:space="preserve">– </w:t>
+      </w:r>
+      <w:r>
+        <w:rPr/>
+        <w:t>Gedupeerde ouders toeslagenaffaire (Hulpteam Toeslagen 010 (tel.nr., e-mail)</w:t>
+      </w:r>
+    </w:p>
+    <w:p>
+      <w:pPr>
+        <w:pStyle w:val="Normal"/>
+        <w:rPr/>
+      </w:pPr>
+      <w:r>
+        <w:rPr/>
+        <w:t xml:space="preserve">– </w:t>
+      </w:r>
+      <w:r>
+        <w:rPr/>
+        <w:t>Ik wil mijn (correspondentie)adres doorgeven aan de Afdeling Belastingen</w:t>
+      </w:r>
+    </w:p>
+    <w:p>
+      <w:pPr>
+        <w:pStyle w:val="Normal"/>
+        <w:rPr/>
+      </w:pPr>
+      <w:r>
+        <w:rPr/>
+        <w:t xml:space="preserve">– </w:t>
+      </w:r>
+      <w:r>
+        <w:rPr/>
+        <w:t>Vroegsignalering schulden</w:t>
+      </w:r>
+    </w:p>
+    <w:p>
+      <w:pPr>
+        <w:pStyle w:val="Normal"/>
+        <w:rPr/>
+      </w:pPr>
+      <w:r>
+        <w:rPr/>
+        <w:t xml:space="preserve">– </w:t>
+      </w:r>
+      <w:r>
+        <w:rPr/>
+        <w:t>Rekeningnummer doorgeven belastingen/parkeren (rotterdam.nl: zoekterm)</w:t>
+      </w:r>
+    </w:p>
+    <w:p>
+      <w:pPr>
+        <w:pStyle w:val="Normal"/>
         <w:rPr>
           <w:rFonts w:ascii="FreeSans" w:hAnsi="FreeSans"/>
-          <w:i/>
-          <w:iCs/>
-          <w:sz w:val="26"/>
-          <w:szCs w:val="26"/>
-        </w:rPr>
-        <w:t>- wat moet ik doen als mijn betalingsregeling is ingetrokken?</w:t>
-      </w:r>
-    </w:p>
-    <w:p>
-      <w:pPr>
-        <w:pStyle w:val="Normal"/>
-        <w:rPr>
-          <w:sz w:val="26"/>
-          <w:szCs w:val="26"/>
+          <w:i w:val="false"/>
+          <w:i w:val="false"/>
+          <w:iCs w:val="false"/>
+          <w:sz w:val="28"/>
+          <w:szCs w:val="28"/>
         </w:rPr>
       </w:pPr>
       <w:r>
         <w:rPr>
           <w:rFonts w:ascii="FreeSans" w:hAnsi="FreeSans"/>
-          <w:i/>
-          <w:iCs/>
-          <w:sz w:val="26"/>
-          <w:szCs w:val="26"/>
-        </w:rPr>
-        <w:t xml:space="preserve">- Belastingaanslag betalen: </w:t>
-      </w:r>
-      <w:r>
+          <w:i w:val="false"/>
+          <w:iCs w:val="false"/>
+          <w:sz w:val="28"/>
+          <w:szCs w:val="28"/>
+        </w:rPr>
+      </w:r>
+    </w:p>
+    <w:p>
+      <w:pPr>
+        <w:pStyle w:val="Normal"/>
         <w:rPr>
           <w:rFonts w:ascii="FreeSans" w:hAnsi="FreeSans"/>
-          <w:b/>
-          <w:bCs/>
-          <w:i w:val="false"/>
-          <w:iCs w:val="false"/>
-          <w:sz w:val="26"/>
-          <w:szCs w:val="26"/>
-        </w:rPr>
-        <w:t>voor rekeningnummer: NL97ABNA0644512113</w:t>
-      </w:r>
-    </w:p>
-    <w:p>
-      <w:pPr>
-        <w:pStyle w:val="Normal"/>
-        <w:rPr>
-          <w:sz w:val="26"/>
-          <w:szCs w:val="26"/>
+          <w:i w:val="false"/>
+          <w:i w:val="false"/>
+          <w:iCs w:val="false"/>
+          <w:sz w:val="28"/>
+          <w:szCs w:val="28"/>
         </w:rPr>
       </w:pPr>
       <w:r>
         <w:rPr>
           <w:rFonts w:ascii="FreeSans" w:hAnsi="FreeSans"/>
-          <w:i/>
-          <w:iCs/>
-          <w:sz w:val="26"/>
-          <w:szCs w:val="26"/>
-        </w:rPr>
-        <w:t xml:space="preserve">- WOZ Inlichtingenformulier, </w:t>
+          <w:i w:val="false"/>
+          <w:iCs w:val="false"/>
+          <w:sz w:val="28"/>
+          <w:szCs w:val="28"/>
+        </w:rPr>
+        <w:t xml:space="preserve">– </w:t>
       </w:r>
       <w:r>
         <w:rPr>
           <w:rFonts w:ascii="FreeSans" w:hAnsi="FreeSans"/>
+          <w:i w:val="false"/>
+          <w:iCs w:val="false"/>
+          <w:sz w:val="28"/>
+          <w:szCs w:val="28"/>
+        </w:rPr>
+        <w:t>vorderingsnummer:</w:t>
+      </w:r>
+      <w:r>
+        <w:rPr>
+          <w:rFonts w:ascii="FreeSans" w:hAnsi="FreeSans"/>
+          <w:b/>
+          <w:bCs/>
+          <w:i w:val="false"/>
+          <w:iCs w:val="false"/>
+          <w:sz w:val="28"/>
+          <w:szCs w:val="28"/>
+        </w:rPr>
+        <w:t xml:space="preserve"> tax reference number</w:t>
+      </w:r>
+    </w:p>
+    <w:p>
+      <w:pPr>
+        <w:pStyle w:val="Normal"/>
+        <w:rPr/>
+      </w:pPr>
+      <w:r>
+        <w:rPr>
+          <w:b/>
+          <w:bCs/>
+          <w:sz w:val="28"/>
+          <w:szCs w:val="28"/>
+        </w:rPr>
+        <w:t>A. Bezwaar tegen belastingaanslag</w:t>
+      </w:r>
+      <w:r>
+        <w:rPr>
+          <w:sz w:val="28"/>
+          <w:szCs w:val="28"/>
+        </w:rPr>
+        <w:t>:</w:t>
+      </w:r>
+      <w:r>
+        <w:rPr>
+          <w:b/>
+          <w:bCs/>
+          <w:sz w:val="28"/>
+          <w:szCs w:val="28"/>
+        </w:rPr>
+        <w:t xml:space="preserve"> (Objection to tax assessment)</w:t>
+      </w:r>
+    </w:p>
+    <w:p>
+      <w:pPr>
+        <w:pStyle w:val="Normal"/>
+        <w:rPr/>
+      </w:pPr>
+      <w:r>
+        <w:rPr>
+          <w:b w:val="false"/>
+          <w:bCs w:val="false"/>
+          <w:sz w:val="28"/>
+          <w:szCs w:val="28"/>
+        </w:rPr>
+        <w:t xml:space="preserve">1. </w:t>
+      </w:r>
+      <w:r>
+        <w:rPr>
           <w:b w:val="false"/>
           <w:bCs w:val="false"/>
           <w:i/>
           <w:iCs/>
-          <w:sz w:val="26"/>
-          <w:szCs w:val="26"/>
-        </w:rPr>
-        <w:t>WOZ taxatieverslag, WOZ-beschikking</w:t>
-      </w:r>
-    </w:p>
-    <w:p>
-      <w:pPr>
-        <w:pStyle w:val="Normal"/>
-        <w:rPr>
-          <w:sz w:val="26"/>
-          <w:szCs w:val="26"/>
-        </w:rPr>
-      </w:pPr>
-      <w:r>
-        <w:rPr>
-          <w:rFonts w:ascii="FreeSans" w:hAnsi="FreeSans"/>
-          <w:b w:val="false"/>
-          <w:bCs w:val="false"/>
-          <w:i/>
-          <w:iCs/>
-          <w:sz w:val="26"/>
-          <w:szCs w:val="26"/>
-        </w:rPr>
-        <w:t>- kan ik nog een betalingsregeling aanvragen als ik een dwangbevel heb ontvangen?</w:t>
-      </w:r>
-    </w:p>
-    <w:p>
-      <w:pPr>
-        <w:pStyle w:val="Normal"/>
-        <w:rPr>
-          <w:sz w:val="26"/>
-          <w:szCs w:val="26"/>
-        </w:rPr>
-      </w:pPr>
-      <w:r>
-        <w:rPr>
-          <w:rFonts w:ascii="FreeSans" w:hAnsi="FreeSans"/>
-          <w:i/>
-          <w:iCs/>
-          <w:sz w:val="26"/>
-          <w:szCs w:val="26"/>
-        </w:rPr>
-        <w:t>- Teveel betaald</w:t>
-      </w:r>
-    </w:p>
-    <w:p>
-      <w:pPr>
-        <w:pStyle w:val="Normal"/>
-        <w:rPr/>
-      </w:pPr>
-      <w:r>
-        <w:rPr>
-          <w:rFonts w:ascii="FreeSans" w:hAnsi="FreeSans"/>
-          <w:i/>
-          <w:iCs/>
-          <w:sz w:val="26"/>
-          <w:szCs w:val="26"/>
-        </w:rPr>
-        <w:t>- Bezwaar belastingen: Wanneer moet de klant in bezwaar?/ Beroep belastingen</w:t>
-      </w:r>
-    </w:p>
-    <w:p>
-      <w:pPr>
-        <w:pStyle w:val="Normal"/>
-        <w:rPr/>
-      </w:pPr>
-      <w:r>
-        <w:rPr>
-          <w:rFonts w:ascii="FreeSans" w:hAnsi="FreeSans"/>
-          <w:i/>
-          <w:iCs/>
-          <w:sz w:val="26"/>
-          <w:szCs w:val="26"/>
-        </w:rPr>
-        <w:t xml:space="preserve">– </w:t>
-      </w:r>
-      <w:r>
-        <w:rPr>
-          <w:rFonts w:ascii="FreeSans" w:hAnsi="FreeSans"/>
-          <w:i/>
-          <w:iCs/>
-          <w:sz w:val="26"/>
-          <w:szCs w:val="26"/>
-        </w:rPr>
-        <w:t>Gedupeerde ouders toeslagenaffaire (Hulpteam Toeslagen 010 (tel.nr., e-mail)</w:t>
-      </w:r>
-    </w:p>
-    <w:p>
-      <w:pPr>
-        <w:pStyle w:val="Normal"/>
-        <w:rPr/>
-      </w:pPr>
-      <w:r>
-        <w:rPr>
-          <w:rFonts w:ascii="FreeSans" w:hAnsi="FreeSans"/>
-          <w:i/>
-          <w:iCs/>
-          <w:sz w:val="26"/>
-          <w:szCs w:val="26"/>
-        </w:rPr>
-        <w:t xml:space="preserve">– </w:t>
-      </w:r>
-      <w:r>
-        <w:rPr>
-          <w:rFonts w:ascii="FreeSans" w:hAnsi="FreeSans"/>
-          <w:i/>
-          <w:iCs/>
-          <w:sz w:val="26"/>
-          <w:szCs w:val="26"/>
-        </w:rPr>
-        <w:t>Ik wil mijn (correspondentie)adres doorgeven aan de Afdeling Belastingen</w:t>
-      </w:r>
-    </w:p>
-    <w:p>
-      <w:pPr>
-        <w:pStyle w:val="Normal"/>
-        <w:rPr/>
-      </w:pPr>
-      <w:r>
-        <w:rPr>
-          <w:rFonts w:ascii="FreeSans" w:hAnsi="FreeSans"/>
-          <w:i/>
-          <w:iCs/>
-          <w:sz w:val="26"/>
-          <w:szCs w:val="26"/>
-        </w:rPr>
-        <w:t xml:space="preserve">– </w:t>
-      </w:r>
-      <w:r>
-        <w:rPr>
-          <w:rFonts w:ascii="FreeSans" w:hAnsi="FreeSans"/>
-          <w:i/>
-          <w:iCs/>
-          <w:sz w:val="26"/>
-          <w:szCs w:val="26"/>
-        </w:rPr>
-        <w:t>Vroegsignalering schulden</w:t>
-      </w:r>
-    </w:p>
-    <w:p>
-      <w:pPr>
-        <w:pStyle w:val="Normal"/>
-        <w:rPr/>
-      </w:pPr>
-      <w:r>
-        <w:rPr>
-          <w:rFonts w:ascii="FreeSans" w:hAnsi="FreeSans"/>
-          <w:i/>
-          <w:iCs/>
-          <w:sz w:val="26"/>
-          <w:szCs w:val="26"/>
-        </w:rPr>
-        <w:t xml:space="preserve">– </w:t>
-      </w:r>
-      <w:r>
-        <w:rPr>
-          <w:rFonts w:ascii="FreeSans" w:hAnsi="FreeSans"/>
-          <w:i/>
-          <w:iCs/>
-          <w:sz w:val="26"/>
-          <w:szCs w:val="26"/>
-        </w:rPr>
-        <w:t>Beschermingsbewind doorgeven</w:t>
-      </w:r>
-    </w:p>
-    <w:p>
-      <w:pPr>
-        <w:pStyle w:val="Normal"/>
-        <w:rPr/>
-      </w:pPr>
-      <w:r>
-        <w:rPr>
-          <w:rFonts w:ascii="FreeSans" w:hAnsi="FreeSans"/>
-          <w:i/>
-          <w:iCs/>
-          <w:sz w:val="26"/>
-          <w:szCs w:val="26"/>
-        </w:rPr>
-        <w:t xml:space="preserve">– </w:t>
-      </w:r>
-      <w:r>
-        <w:rPr>
-          <w:rFonts w:ascii="FreeSans" w:hAnsi="FreeSans"/>
-          <w:i/>
-          <w:iCs/>
-          <w:sz w:val="26"/>
-          <w:szCs w:val="26"/>
-        </w:rPr>
-        <w:t>Rekeningnummer doorgeven belastingen/parkeren (rotterdam.nl: zoekterm)</w:t>
-      </w:r>
-    </w:p>
-    <w:p>
-      <w:pPr>
-        <w:pStyle w:val="Normal"/>
-        <w:rPr>
-          <w:rFonts w:ascii="FreeSans" w:hAnsi="FreeSans"/>
-          <w:i w:val="false"/>
-          <w:i w:val="false"/>
-          <w:iCs w:val="false"/>
-          <w:sz w:val="28"/>
-          <w:szCs w:val="28"/>
-        </w:rPr>
-      </w:pPr>
-      <w:r>
-        <w:rPr>
-          <w:rFonts w:ascii="FreeSans" w:hAnsi="FreeSans"/>
-          <w:i w:val="false"/>
-          <w:iCs w:val="false"/>
-          <w:sz w:val="28"/>
-          <w:szCs w:val="28"/>
-        </w:rPr>
-      </w:r>
-    </w:p>
-    <w:p>
-      <w:pPr>
-        <w:pStyle w:val="Normal"/>
-        <w:rPr>
-          <w:rFonts w:ascii="FreeSans" w:hAnsi="FreeSans"/>
-          <w:i w:val="false"/>
-          <w:i w:val="false"/>
-          <w:iCs w:val="false"/>
-          <w:sz w:val="28"/>
-          <w:szCs w:val="28"/>
-        </w:rPr>
-      </w:pPr>
-      <w:r>
-        <w:rPr>
-          <w:rFonts w:ascii="FreeSans" w:hAnsi="FreeSans"/>
-          <w:i w:val="false"/>
-          <w:iCs w:val="false"/>
-          <w:sz w:val="28"/>
-          <w:szCs w:val="28"/>
-        </w:rPr>
-        <w:t xml:space="preserve">– </w:t>
-      </w:r>
-      <w:r>
-        <w:rPr>
-          <w:rFonts w:ascii="FreeSans" w:hAnsi="FreeSans"/>
-          <w:i w:val="false"/>
-          <w:iCs w:val="false"/>
-          <w:sz w:val="28"/>
-          <w:szCs w:val="28"/>
-        </w:rPr>
-        <w:t>vorderingsnummer:</w:t>
-      </w:r>
-      <w:r>
-        <w:rPr>
-          <w:rFonts w:ascii="FreeSans" w:hAnsi="FreeSans"/>
-          <w:b/>
-          <w:bCs/>
-          <w:i w:val="false"/>
-          <w:iCs w:val="false"/>
-          <w:sz w:val="28"/>
-          <w:szCs w:val="28"/>
-        </w:rPr>
-        <w:t xml:space="preserve"> tax reference number</w:t>
-      </w:r>
-    </w:p>
-    <w:p>
-      <w:pPr>
-        <w:pStyle w:val="Normal"/>
-        <w:rPr/>
-      </w:pPr>
-      <w:r>
-        <w:rPr>
-          <w:b/>
-          <w:bCs/>
-          <w:sz w:val="28"/>
-          <w:szCs w:val="28"/>
-        </w:rPr>
-        <w:t>A. Bezwaar tegen belastingaanslag</w:t>
-      </w:r>
-      <w:r>
-        <w:rPr>
-          <w:sz w:val="28"/>
-          <w:szCs w:val="28"/>
-        </w:rPr>
-        <w:t>:</w:t>
-      </w:r>
-      <w:r>
-        <w:rPr>
-          <w:b/>
-          <w:bCs/>
-          <w:sz w:val="28"/>
-          <w:szCs w:val="28"/>
-        </w:rPr>
-        <w:t xml:space="preserve"> (Objection to tax assessment)</w:t>
-      </w:r>
-    </w:p>
-    <w:p>
-      <w:pPr>
-        <w:pStyle w:val="Normal"/>
-        <w:rPr/>
-      </w:pPr>
-      <w:r>
-        <w:rPr>
-          <w:b w:val="false"/>
-          <w:bCs w:val="false"/>
-          <w:sz w:val="28"/>
-          <w:szCs w:val="28"/>
-        </w:rPr>
-        <w:t xml:space="preserve">1. </w:t>
-      </w:r>
-      <w:r>
-        <w:rPr>
-          <w:b w:val="false"/>
-          <w:bCs w:val="false"/>
-          <w:i/>
-          <w:iCs/>
           <w:sz w:val="28"/>
           <w:szCs w:val="28"/>
         </w:rPr>
@@ -780,67 +630,96 @@
           <w:sz w:val="28"/>
           <w:szCs w:val="28"/>
         </w:rPr>
-        <w:t>De belastingaanslag wordt alleen in 10 maandelijkse termijnen afgeschreven, als uw aanvraag op tijd bij de gemeente is. Dit is binnen 4 weken na datum van de aanslag.</w:t>
-      </w:r>
-    </w:p>
-    <w:p>
-      <w:pPr>
-        <w:pStyle w:val="Normal"/>
-        <w:rPr>
-          <w:sz w:val="28"/>
-          <w:szCs w:val="28"/>
-        </w:rPr>
-      </w:pPr>
-      <w:r>
-        <w:rPr>
-          <w:sz w:val="28"/>
-          <w:szCs w:val="28"/>
-        </w:rPr>
-      </w:r>
-    </w:p>
-    <w:p>
-      <w:pPr>
-        <w:pStyle w:val="Normal"/>
-        <w:rPr>
-          <w:b/>
-          <w:b/>
-          <w:bCs/>
-          <w:sz w:val="28"/>
-          <w:szCs w:val="28"/>
-        </w:rPr>
-      </w:pPr>
-      <w:r>
-        <w:rPr/>
-      </w:r>
-    </w:p>
-    <w:p>
-      <w:pPr>
-        <w:pStyle w:val="Normal"/>
-        <w:rPr>
-          <w:b/>
-          <w:b/>
-          <w:bCs/>
-          <w:sz w:val="28"/>
-          <w:szCs w:val="28"/>
-        </w:rPr>
-      </w:pPr>
-      <w:r>
-        <w:rPr/>
-      </w:r>
-    </w:p>
-    <w:p>
-      <w:pPr>
-        <w:pStyle w:val="Normal"/>
-        <w:rPr>
-          <w:b/>
-          <w:b/>
-          <w:bCs/>
-          <w:sz w:val="28"/>
-          <w:szCs w:val="28"/>
-        </w:rPr>
-      </w:pPr>
-      <w:r>
-        <w:rPr/>
+        <w:t>De belastingaanslag wordt alleen in 1</w:t>
+      </w:r>
+      <w:r>
+        <w:rPr>
+          <w:sz w:val="28"/>
+          <w:szCs w:val="28"/>
+        </w:rPr>
+        <w:t>2</w:t>
+      </w:r>
+      <w:r>
+        <w:rPr>
+          <w:sz w:val="28"/>
+          <w:szCs w:val="28"/>
+        </w:rPr>
+        <w:t xml:space="preserve"> maandelijkse termijnen afgeschreven, als uw aanvraag op tijd bij de gemeente is. Dit is binnen 4 weken na datum van de aanslag.</w:t>
+      </w:r>
+    </w:p>
+    <w:p>
+      <w:pPr>
+        <w:pStyle w:val="Normal"/>
+        <w:rPr>
+          <w:sz w:val="28"/>
+          <w:szCs w:val="28"/>
+        </w:rPr>
+      </w:pPr>
+      <w:r>
+        <w:rPr>
+          <w:sz w:val="28"/>
+          <w:szCs w:val="28"/>
+        </w:rPr>
+      </w:r>
+    </w:p>
+    <w:p>
+      <w:pPr>
+        <w:pStyle w:val="Normal"/>
+        <w:rPr>
+          <w:b/>
+          <w:b/>
+          <w:bCs/>
+          <w:sz w:val="28"/>
+          <w:szCs w:val="28"/>
+        </w:rPr>
+      </w:pPr>
+      <w:r>
+        <w:rPr>
+          <w:b/>
+          <w:bCs/>
+          <w:sz w:val="28"/>
+          <w:szCs w:val="28"/>
+        </w:rPr>
+      </w:r>
+    </w:p>
+    <w:p>
+      <w:pPr>
+        <w:pStyle w:val="Normal"/>
+        <w:rPr>
+          <w:b/>
+          <w:b/>
+          <w:bCs/>
+          <w:sz w:val="28"/>
+          <w:szCs w:val="28"/>
+        </w:rPr>
+      </w:pPr>
+      <w:r>
+        <w:rPr>
+          <w:b/>
+          <w:bCs/>
+          <w:sz w:val="28"/>
+          <w:szCs w:val="28"/>
+        </w:rPr>
+      </w:r>
+    </w:p>
+    <w:p>
+      <w:pPr>
+        <w:pStyle w:val="Normal"/>
+        <w:rPr>
+          <w:b/>
+          <w:b/>
+          <w:bCs/>
+          <w:sz w:val="28"/>
+          <w:szCs w:val="28"/>
+        </w:rPr>
+      </w:pPr>
+      <w:r>
+        <w:rPr>
+          <w:b/>
+          <w:bCs/>
+          <w:sz w:val="28"/>
+          <w:szCs w:val="28"/>
+        </w:rPr>
       </w:r>
     </w:p>
     <w:p>
@@ -964,12 +843,7 @@
         <w:tblW w:w="9638" w:type="dxa"/>
         <w:jc w:val="left"/>
         <w:tblInd w:w="25" w:type="dxa"/>
-        <w:tblBorders>
-          <w:top w:val="single" w:sz="2" w:space="0" w:color="000001"/>
-          <w:left w:val="single" w:sz="2" w:space="0" w:color="000001"/>
-          <w:bottom w:val="single" w:sz="2" w:space="0" w:color="000001"/>
-          <w:insideH w:val="single" w:sz="2" w:space="0" w:color="000001"/>
-        </w:tblBorders>
+        <w:tblLayout w:type="fixed"/>
         <w:tblCellMar>
           <w:top w:w="55" w:type="dxa"/>
           <w:left w:w="15" w:type="dxa"/>
@@ -992,13 +866,13 @@
               <w:top w:val="single" w:sz="2" w:space="0" w:color="000001"/>
               <w:left w:val="single" w:sz="2" w:space="0" w:color="000001"/>
               <w:bottom w:val="single" w:sz="2" w:space="0" w:color="000001"/>
-              <w:insideH w:val="single" w:sz="2" w:space="0" w:color="000001"/>
             </w:tcBorders>
             <w:shd w:fill="auto" w:val="clear"/>
           </w:tcPr>
           <w:p>
             <w:pPr>
               <w:pStyle w:val="TableContents"/>
+              <w:widowControl w:val="false"/>
               <w:rPr/>
             </w:pPr>
             <w:r>
@@ -1015,14 +889,13 @@
               <w:left w:val="single" w:sz="2" w:space="0" w:color="000001"/>
               <w:bottom w:val="single" w:sz="2" w:space="0" w:color="000001"/>
               <w:right w:val="single" w:sz="2" w:space="0" w:color="000001"/>
-              <w:insideH w:val="single" w:sz="2" w:space="0" w:color="000001"/>
-              <w:insideV w:val="single" w:sz="2" w:space="0" w:color="000001"/>
             </w:tcBorders>
             <w:shd w:fill="auto" w:val="clear"/>
           </w:tcPr>
           <w:p>
             <w:pPr>
               <w:pStyle w:val="TableContents"/>
+              <w:widowControl w:val="false"/>
               <w:rPr/>
             </w:pPr>
             <w:r>
@@ -1043,13 +916,13 @@
               <w:top w:val="single" w:sz="2" w:space="0" w:color="000001"/>
               <w:left w:val="single" w:sz="2" w:space="0" w:color="000001"/>
               <w:bottom w:val="single" w:sz="2" w:space="0" w:color="000001"/>
-              <w:insideH w:val="single" w:sz="2" w:space="0" w:color="000001"/>
             </w:tcBorders>
             <w:shd w:fill="auto" w:val="clear"/>
           </w:tcPr>
           <w:p>
             <w:pPr>
               <w:pStyle w:val="TableContents"/>
+              <w:widowControl w:val="false"/>
               <w:rPr/>
             </w:pPr>
             <w:r>
@@ -1066,14 +939,13 @@
               <w:left w:val="single" w:sz="2" w:space="0" w:color="000001"/>
               <w:bottom w:val="single" w:sz="2" w:space="0" w:color="000001"/>
               <w:right w:val="single" w:sz="2" w:space="0" w:color="000001"/>
-              <w:insideH w:val="single" w:sz="2" w:space="0" w:color="000001"/>
-              <w:insideV w:val="single" w:sz="2" w:space="0" w:color="000001"/>
             </w:tcBorders>
             <w:shd w:fill="auto" w:val="clear"/>
           </w:tcPr>
           <w:p>
             <w:pPr>
               <w:pStyle w:val="TableContents"/>
+              <w:widowControl w:val="false"/>
               <w:rPr/>
             </w:pPr>
             <w:r>
@@ -1567,22 +1439,32 @@
         </w:rPr>
       </w:pPr>
       <w:r>
-        <w:rPr/>
-      </w:r>
-    </w:p>
-    <w:p>
-      <w:pPr>
-        <w:pStyle w:val="Normal"/>
-        <w:rPr>
-          <w:b/>
-          <w:b/>
-          <w:bCs/>
-          <w:sz w:val="28"/>
-          <w:szCs w:val="28"/>
-        </w:rPr>
-      </w:pPr>
-      <w:r>
-        <w:rPr/>
+        <w:rPr>
+          <w:b/>
+          <w:bCs/>
+          <w:sz w:val="28"/>
+          <w:szCs w:val="28"/>
+        </w:rPr>
+      </w:r>
+    </w:p>
+    <w:p>
+      <w:pPr>
+        <w:pStyle w:val="Normal"/>
+        <w:rPr>
+          <w:b/>
+          <w:b/>
+          <w:bCs/>
+          <w:sz w:val="28"/>
+          <w:szCs w:val="28"/>
+        </w:rPr>
+      </w:pPr>
+      <w:r>
+        <w:rPr>
+          <w:b/>
+          <w:bCs/>
+          <w:sz w:val="28"/>
+          <w:szCs w:val="28"/>
+        </w:rPr>
       </w:r>
     </w:p>
     <w:p>
@@ -1725,7 +1607,7 @@
 </file>
 
 <file path=word/numbering.xml><?xml version="1.0" encoding="utf-8"?>
-<w:numbering xmlns:w="http://schemas.openxmlformats.org/wordprocessingml/2006/main" xmlns:o="urn:schemas-microsoft-com:office:office" xmlns:r="http://schemas.openxmlformats.org/officeDocument/2006/relationships" xmlns:v="urn:schemas-microsoft-com:vml">
+<w:numbering xmlns:w="http://schemas.openxmlformats.org/wordprocessingml/2006/main" xmlns:o="urn:schemas-microsoft-com:office:office" xmlns:r="http://schemas.openxmlformats.org/officeDocument/2006/relationships" xmlns:v="urn:schemas-microsoft-com:vml" xmlns:mc="http://schemas.openxmlformats.org/markup-compatibility/2006" xmlns:w14="http://schemas.microsoft.com/office/word/2010/wordml" mc:Ignorable="w14">
   <w:abstractNum w:abstractNumId="1">
     <w:lvl w:ilvl="0">
       <w:start w:val="1"/>
@@ -1734,6 +1616,9 @@
       <w:lvlText w:val=""/>
       <w:lvlJc w:val="left"/>
       <w:pPr>
+        <w:tabs>
+          <w:tab w:val="num" w:pos="0"/>
+        </w:tabs>
         <w:ind w:left="0" w:hanging="0"/>
       </w:pPr>
     </w:lvl>
@@ -1745,6 +1630,9 @@
       <w:lvlText w:val=""/>
       <w:lvlJc w:val="left"/>
       <w:pPr>
+        <w:tabs>
+          <w:tab w:val="num" w:pos="0"/>
+        </w:tabs>
         <w:ind w:left="576" w:hanging="576"/>
       </w:pPr>
     </w:lvl>
@@ -1756,6 +1644,9 @@
       <w:lvlText w:val=""/>
       <w:lvlJc w:val="left"/>
       <w:pPr>
+        <w:tabs>
+          <w:tab w:val="num" w:pos="0"/>
+        </w:tabs>
         <w:ind w:left="720" w:hanging="720"/>
       </w:pPr>
     </w:lvl>
@@ -1766,6 +1657,9 @@
       <w:lvlText w:val=""/>
       <w:lvlJc w:val="left"/>
       <w:pPr>
+        <w:tabs>
+          <w:tab w:val="num" w:pos="0"/>
+        </w:tabs>
         <w:ind w:left="0" w:hanging="0"/>
       </w:pPr>
     </w:lvl>
@@ -1776,6 +1670,9 @@
       <w:lvlText w:val=""/>
       <w:lvlJc w:val="left"/>
       <w:pPr>
+        <w:tabs>
+          <w:tab w:val="num" w:pos="0"/>
+        </w:tabs>
         <w:ind w:left="0" w:hanging="0"/>
       </w:pPr>
     </w:lvl>
@@ -1786,6 +1683,9 @@
       <w:lvlText w:val=""/>
       <w:lvlJc w:val="left"/>
       <w:pPr>
+        <w:tabs>
+          <w:tab w:val="num" w:pos="0"/>
+        </w:tabs>
         <w:ind w:left="0" w:hanging="0"/>
       </w:pPr>
     </w:lvl>
@@ -1796,6 +1696,9 @@
       <w:lvlText w:val=""/>
       <w:lvlJc w:val="left"/>
       <w:pPr>
+        <w:tabs>
+          <w:tab w:val="num" w:pos="0"/>
+        </w:tabs>
         <w:ind w:left="0" w:hanging="0"/>
       </w:pPr>
     </w:lvl>
@@ -1806,6 +1709,9 @@
       <w:lvlText w:val=""/>
       <w:lvlJc w:val="left"/>
       <w:pPr>
+        <w:tabs>
+          <w:tab w:val="num" w:pos="0"/>
+        </w:tabs>
         <w:ind w:left="0" w:hanging="0"/>
       </w:pPr>
     </w:lvl>
@@ -1816,6 +1722,9 @@
       <w:lvlText w:val=""/>
       <w:lvlJc w:val="left"/>
       <w:pPr>
+        <w:tabs>
+          <w:tab w:val="num" w:pos="0"/>
+        </w:tabs>
         <w:ind w:left="0" w:hanging="0"/>
       </w:pPr>
     </w:lvl>
@@ -1828,6 +1737,9 @@
       <w:lvlText w:val=""/>
       <w:lvlJc w:val="left"/>
       <w:pPr>
+        <w:tabs>
+          <w:tab w:val="num" w:pos="0"/>
+        </w:tabs>
         <w:ind w:left="432" w:hanging="432"/>
       </w:pPr>
     </w:lvl>
@@ -1838,6 +1750,9 @@
       <w:lvlText w:val=""/>
       <w:lvlJc w:val="left"/>
       <w:pPr>
+        <w:tabs>
+          <w:tab w:val="num" w:pos="0"/>
+        </w:tabs>
         <w:ind w:left="576" w:hanging="576"/>
       </w:pPr>
     </w:lvl>
@@ -1848,6 +1763,9 @@
       <w:lvlText w:val=""/>
       <w:lvlJc w:val="left"/>
       <w:pPr>
+        <w:tabs>
+          <w:tab w:val="num" w:pos="0"/>
+        </w:tabs>
         <w:ind w:left="720" w:hanging="720"/>
       </w:pPr>
     </w:lvl>
@@ -1858,6 +1776,9 @@
       <w:lvlText w:val=""/>
       <w:lvlJc w:val="left"/>
       <w:pPr>
+        <w:tabs>
+          <w:tab w:val="num" w:pos="0"/>
+        </w:tabs>
         <w:ind w:left="864" w:hanging="864"/>
       </w:pPr>
     </w:lvl>
@@ -1868,6 +1789,9 @@
       <w:lvlText w:val=""/>
       <w:lvlJc w:val="left"/>
       <w:pPr>
+        <w:tabs>
+          <w:tab w:val="num" w:pos="0"/>
+        </w:tabs>
         <w:ind w:left="1008" w:hanging="1008"/>
       </w:pPr>
     </w:lvl>
@@ -1878,6 +1802,9 @@
       <w:lvlText w:val=""/>
       <w:lvlJc w:val="left"/>
       <w:pPr>
+        <w:tabs>
+          <w:tab w:val="num" w:pos="0"/>
+        </w:tabs>
         <w:ind w:left="1152" w:hanging="1152"/>
       </w:pPr>
     </w:lvl>
@@ -1888,6 +1815,9 @@
       <w:lvlText w:val=""/>
       <w:lvlJc w:val="left"/>
       <w:pPr>
+        <w:tabs>
+          <w:tab w:val="num" w:pos="0"/>
+        </w:tabs>
         <w:ind w:left="1296" w:hanging="1296"/>
       </w:pPr>
     </w:lvl>
@@ -1898,6 +1828,9 @@
       <w:lvlText w:val=""/>
       <w:lvlJc w:val="left"/>
       <w:pPr>
+        <w:tabs>
+          <w:tab w:val="num" w:pos="0"/>
+        </w:tabs>
         <w:ind w:left="1440" w:hanging="1440"/>
       </w:pPr>
     </w:lvl>
@@ -1908,8 +1841,148 @@
       <w:lvlText w:val=""/>
       <w:lvlJc w:val="left"/>
       <w:pPr>
+        <w:tabs>
+          <w:tab w:val="num" w:pos="0"/>
+        </w:tabs>
         <w:ind w:left="1584" w:hanging="1584"/>
       </w:pPr>
+    </w:lvl>
+  </w:abstractNum>
+  <w:abstractNum w:abstractNumId="3">
+    <w:lvl w:ilvl="0">
+      <w:start w:val="1"/>
+      <w:numFmt w:val="bullet"/>
+      <w:lvlText w:val=""/>
+      <w:lvlJc w:val="left"/>
+      <w:pPr>
+        <w:tabs>
+          <w:tab w:val="num" w:pos="720"/>
+        </w:tabs>
+        <w:ind w:left="720" w:hanging="360"/>
+      </w:pPr>
+      <w:rPr>
+        <w:rFonts w:ascii="Symbol" w:hAnsi="Symbol" w:cs="Symbol" w:hint="default"/>
+      </w:rPr>
+    </w:lvl>
+    <w:lvl w:ilvl="1">
+      <w:start w:val="1"/>
+      <w:numFmt w:val="bullet"/>
+      <w:lvlText w:val="◦"/>
+      <w:lvlJc w:val="left"/>
+      <w:pPr>
+        <w:tabs>
+          <w:tab w:val="num" w:pos="1080"/>
+        </w:tabs>
+        <w:ind w:left="1080" w:hanging="360"/>
+      </w:pPr>
+      <w:rPr>
+        <w:rFonts w:ascii="OpenSymbol" w:hAnsi="OpenSymbol" w:cs="OpenSymbol" w:hint="default"/>
+      </w:rPr>
+    </w:lvl>
+    <w:lvl w:ilvl="2">
+      <w:start w:val="1"/>
+      <w:numFmt w:val="bullet"/>
+      <w:lvlText w:val="▪"/>
+      <w:lvlJc w:val="left"/>
+      <w:pPr>
+        <w:tabs>
+          <w:tab w:val="num" w:pos="1440"/>
+        </w:tabs>
+        <w:ind w:left="1440" w:hanging="360"/>
+      </w:pPr>
+      <w:rPr>
+        <w:rFonts w:ascii="OpenSymbol" w:hAnsi="OpenSymbol" w:cs="OpenSymbol" w:hint="default"/>
+      </w:rPr>
+    </w:lvl>
+    <w:lvl w:ilvl="3">
+      <w:start w:val="1"/>
+      <w:numFmt w:val="bullet"/>
+      <w:lvlText w:val=""/>
+      <w:lvlJc w:val="left"/>
+      <w:pPr>
+        <w:tabs>
+          <w:tab w:val="num" w:pos="1800"/>
+        </w:tabs>
+        <w:ind w:left="1800" w:hanging="360"/>
+      </w:pPr>
+      <w:rPr>
+        <w:rFonts w:ascii="Symbol" w:hAnsi="Symbol" w:cs="Symbol" w:hint="default"/>
+      </w:rPr>
+    </w:lvl>
+    <w:lvl w:ilvl="4">
+      <w:start w:val="1"/>
+      <w:numFmt w:val="bullet"/>
+      <w:lvlText w:val="◦"/>
+      <w:lvlJc w:val="left"/>
+      <w:pPr>
+        <w:tabs>
+          <w:tab w:val="num" w:pos="2160"/>
+        </w:tabs>
+        <w:ind w:left="2160" w:hanging="360"/>
+      </w:pPr>
+      <w:rPr>
+        <w:rFonts w:ascii="OpenSymbol" w:hAnsi="OpenSymbol" w:cs="OpenSymbol" w:hint="default"/>
+      </w:rPr>
+    </w:lvl>
+    <w:lvl w:ilvl="5">
+      <w:start w:val="1"/>
+      <w:numFmt w:val="bullet"/>
+      <w:lvlText w:val="▪"/>
+      <w:lvlJc w:val="left"/>
+      <w:pPr>
+        <w:tabs>
+          <w:tab w:val="num" w:pos="2520"/>
+        </w:tabs>
+        <w:ind w:left="2520" w:hanging="360"/>
+      </w:pPr>
+      <w:rPr>
+        <w:rFonts w:ascii="OpenSymbol" w:hAnsi="OpenSymbol" w:cs="OpenSymbol" w:hint="default"/>
+      </w:rPr>
+    </w:lvl>
+    <w:lvl w:ilvl="6">
+      <w:start w:val="1"/>
+      <w:numFmt w:val="bullet"/>
+      <w:lvlText w:val=""/>
+      <w:lvlJc w:val="left"/>
+      <w:pPr>
+        <w:tabs>
+          <w:tab w:val="num" w:pos="2880"/>
+        </w:tabs>
+        <w:ind w:left="2880" w:hanging="360"/>
+      </w:pPr>
+      <w:rPr>
+        <w:rFonts w:ascii="Symbol" w:hAnsi="Symbol" w:cs="Symbol" w:hint="default"/>
+      </w:rPr>
+    </w:lvl>
+    <w:lvl w:ilvl="7">
+      <w:start w:val="1"/>
+      <w:numFmt w:val="bullet"/>
+      <w:lvlText w:val="◦"/>
+      <w:lvlJc w:val="left"/>
+      <w:pPr>
+        <w:tabs>
+          <w:tab w:val="num" w:pos="3240"/>
+        </w:tabs>
+        <w:ind w:left="3240" w:hanging="360"/>
+      </w:pPr>
+      <w:rPr>
+        <w:rFonts w:ascii="OpenSymbol" w:hAnsi="OpenSymbol" w:cs="OpenSymbol" w:hint="default"/>
+      </w:rPr>
+    </w:lvl>
+    <w:lvl w:ilvl="8">
+      <w:start w:val="1"/>
+      <w:numFmt w:val="bullet"/>
+      <w:lvlText w:val="▪"/>
+      <w:lvlJc w:val="left"/>
+      <w:pPr>
+        <w:tabs>
+          <w:tab w:val="num" w:pos="3600"/>
+        </w:tabs>
+        <w:ind w:left="3600" w:hanging="360"/>
+      </w:pPr>
+      <w:rPr>
+        <w:rFonts w:ascii="OpenSymbol" w:hAnsi="OpenSymbol" w:cs="OpenSymbol" w:hint="default"/>
+      </w:rPr>
     </w:lvl>
   </w:abstractNum>
   <w:num w:numId="1">
@@ -1917,6 +1990,9 @@
   </w:num>
   <w:num w:numId="2">
     <w:abstractNumId w:val="2"/>
+  </w:num>
+  <w:num w:numId="3">
+    <w:abstractNumId w:val="3"/>
   </w:num>
 </w:numbering>
 </file>
@@ -1927,13 +2003,14 @@
     <w:rPrDefault>
       <w:rPr>
         <w:rFonts w:ascii="Liberation Serif" w:hAnsi="Liberation Serif" w:eastAsia="Noto Sans CJK SC Regular" w:cs="FreeSans"/>
-        <w:sz w:val="20"/>
         <w:szCs w:val="24"/>
         <w:lang w:val="nl-NL" w:eastAsia="zh-CN" w:bidi="hi-IN"/>
       </w:rPr>
     </w:rPrDefault>
     <w:pPrDefault>
-      <w:pPr/>
+      <w:pPr>
+        <w:suppressAutoHyphens w:val="true"/>
+      </w:pPr>
     </w:pPrDefault>
   </w:docDefaults>
   <w:style w:type="paragraph" w:styleId="Normal">
@@ -1942,6 +2019,7 @@
     <w:pPr>
       <w:widowControl/>
       <w:bidi w:val="0"/>
+      <w:spacing w:before="0" w:after="0"/>
       <w:jc w:val="left"/>
     </w:pPr>
     <w:rPr>
@@ -2001,7 +2079,7 @@
     </w:rPr>
   </w:style>
   <w:style w:type="character" w:styleId="InternetLink">
-    <w:name w:val="Internet Link"/>
+    <w:name w:val="Hyperlink"/>
     <w:rPr>
       <w:color w:val="000080"/>
       <w:u w:val="single"/>
@@ -2012,6 +2090,13 @@
     <w:name w:val="Numbering Symbols"/>
     <w:qFormat/>
     <w:rPr/>
+  </w:style>
+  <w:style w:type="character" w:styleId="Bullets">
+    <w:name w:val="Bullets"/>
+    <w:qFormat/>
+    <w:rPr>
+      <w:rFonts w:ascii="OpenSymbol" w:hAnsi="OpenSymbol" w:eastAsia="OpenSymbol" w:cs="OpenSymbol"/>
+    </w:rPr>
   </w:style>
   <w:style w:type="paragraph" w:styleId="Heading">
     <w:name w:val="Heading"/>
@@ -2085,6 +2170,13 @@
     <w:pPr/>
     <w:rPr/>
   </w:style>
+  <w:style w:type="paragraph" w:styleId="HeaderandFooter">
+    <w:name w:val="Header and Footer"/>
+    <w:basedOn w:val="Normal"/>
+    <w:qFormat/>
+    <w:pPr/>
+    <w:rPr/>
+  </w:style>
   <w:style w:type="paragraph" w:styleId="Footer">
     <w:name w:val="Footer"/>
     <w:basedOn w:val="Normal"/>

</xml_diff>